<commit_message>
Commit March 4 2024
</commit_message>
<xml_diff>
--- a/src/assets/templates/BARANGAY-CLEARANCE.docx
+++ b/src/assets/templates/BARANGAY-CLEARANCE.docx
@@ -1,6 +1,6 @@
 
 <file path=word/document.xml><?xml version="1.0" encoding="utf-8"?>
-<w:document xmlns:wpc="http://schemas.microsoft.com/office/word/2010/wordprocessingCanvas" xmlns:cx="http://schemas.microsoft.com/office/drawing/2014/chartex" xmlns:cx1="http://schemas.microsoft.com/office/drawing/2015/9/8/chartex" xmlns:cx2="http://schemas.microsoft.com/office/drawing/2015/10/21/chartex" xmlns:cx3="http://schemas.microsoft.com/office/drawing/2016/5/9/chartex" xmlns:cx4="http://schemas.microsoft.com/office/drawing/2016/5/10/chartex" xmlns:cx5="http://schemas.microsoft.com/office/drawing/2016/5/11/chartex" xmlns:cx6="http://schemas.microsoft.com/office/drawing/2016/5/12/chartex" xmlns:cx7="http://schemas.microsoft.com/office/drawing/2016/5/13/chartex" xmlns:cx8="http://schemas.microsoft.com/office/drawing/2016/5/14/chartex" xmlns:mc="http://schemas.openxmlformats.org/markup-compatibility/2006" xmlns:aink="http://schemas.microsoft.com/office/drawing/2016/ink" xmlns:am3d="http://schemas.microsoft.com/office/drawing/2017/model3d" xmlns:o="urn:schemas-microsoft-com:office:office" xmlns:oel="http://schemas.microsoft.com/office/2019/extlst" xmlns:r="http://schemas.openxmlformats.org/officeDocument/2006/relationships" xmlns:m="http://schemas.openxmlformats.org/officeDocument/2006/math" xmlns:v="urn:schemas-microsoft-com:vml" xmlns:wp14="http://schemas.microsoft.com/office/word/2010/wordprocessingDrawing" xmlns:wp="http://schemas.openxmlformats.org/drawingml/2006/wordprocessingDrawing" xmlns:w10="urn:schemas-microsoft-com:office:word" xmlns:w="http://schemas.openxmlformats.org/wordprocessingml/2006/main" xmlns:w14="http://schemas.microsoft.com/office/word/2010/wordml" xmlns:w15="http://schemas.microsoft.com/office/word/2012/wordml" xmlns:w16cex="http://schemas.microsoft.com/office/word/2018/wordml/cex" xmlns:w16cid="http://schemas.microsoft.com/office/word/2016/wordml/cid" xmlns:w16="http://schemas.microsoft.com/office/word/2018/wordml" xmlns:w16sdtdh="http://schemas.microsoft.com/office/word/2020/wordml/sdtdatahash" xmlns:w16se="http://schemas.microsoft.com/office/word/2015/wordml/symex" xmlns:wpg="http://schemas.microsoft.com/office/word/2010/wordprocessingGroup" xmlns:wpi="http://schemas.microsoft.com/office/word/2010/wordprocessingInk" xmlns:wne="http://schemas.microsoft.com/office/word/2006/wordml" xmlns:wps="http://schemas.microsoft.com/office/word/2010/wordprocessingShape" mc:Ignorable="w14 w15 w16se w16cid w16 w16cex w16sdtdh wp14">
+<w:document xmlns:wpc="http://schemas.microsoft.com/office/word/2010/wordprocessingCanvas" xmlns:cx="http://schemas.microsoft.com/office/drawing/2014/chartex" xmlns:cx1="http://schemas.microsoft.com/office/drawing/2015/9/8/chartex" xmlns:cx2="http://schemas.microsoft.com/office/drawing/2015/10/21/chartex" xmlns:cx3="http://schemas.microsoft.com/office/drawing/2016/5/9/chartex" xmlns:cx4="http://schemas.microsoft.com/office/drawing/2016/5/10/chartex" xmlns:cx5="http://schemas.microsoft.com/office/drawing/2016/5/11/chartex" xmlns:cx6="http://schemas.microsoft.com/office/drawing/2016/5/12/chartex" xmlns:cx7="http://schemas.microsoft.com/office/drawing/2016/5/13/chartex" xmlns:cx8="http://schemas.microsoft.com/office/drawing/2016/5/14/chartex" xmlns:mc="http://schemas.openxmlformats.org/markup-compatibility/2006" xmlns:aink="http://schemas.microsoft.com/office/drawing/2016/ink" xmlns:am3d="http://schemas.microsoft.com/office/drawing/2017/model3d" xmlns:o="urn:schemas-microsoft-com:office:office" xmlns:r="http://schemas.openxmlformats.org/officeDocument/2006/relationships" xmlns:m="http://schemas.openxmlformats.org/officeDocument/2006/math" xmlns:v="urn:schemas-microsoft-com:vml" xmlns:wp14="http://schemas.microsoft.com/office/word/2010/wordprocessingDrawing" xmlns:wp="http://schemas.openxmlformats.org/drawingml/2006/wordprocessingDrawing" xmlns:w10="urn:schemas-microsoft-com:office:word" xmlns:w="http://schemas.openxmlformats.org/wordprocessingml/2006/main" xmlns:w14="http://schemas.microsoft.com/office/word/2010/wordml" xmlns:w15="http://schemas.microsoft.com/office/word/2012/wordml" xmlns:w16cid="http://schemas.microsoft.com/office/word/2016/wordml/cid" xmlns:w16se="http://schemas.microsoft.com/office/word/2015/wordml/symex" xmlns:wpg="http://schemas.microsoft.com/office/word/2010/wordprocessingGroup" xmlns:wpi="http://schemas.microsoft.com/office/word/2010/wordprocessingInk" xmlns:wne="http://schemas.microsoft.com/office/word/2006/wordml" xmlns:wps="http://schemas.microsoft.com/office/word/2010/wordprocessingShape" mc:Ignorable="w14 w15 w16se w16cid wp14">
   <w:body>
     <w:p>
       <w:pPr>
@@ -109,36 +109,15 @@
           <w:sz w:val="24"/>
           <w:szCs w:val="24"/>
         </w:rPr>
-        <w:t xml:space="preserve"> </w:t>
-      </w:r>
-      <w:sdt>
-        <w:sdtPr>
-          <w:rPr>
-            <w:rStyle w:val="Style5"/>
-          </w:rPr>
-          <w:alias w:val="Write the name here."/>
-          <w:tag w:val="Write the name here."/>
-          <w:id w:val="-1586993194"/>
-          <w:placeholder>
-            <w:docPart w:val="1C328172A72342069473A578AAC3B661"/>
-          </w:placeholder>
-        </w:sdtPr>
-        <w:sdtContent>
-          <w:r>
-            <w:rPr>
-              <w:rStyle w:val="Style5"/>
-            </w:rPr>
-            <w:t>john erickson r. sulit</w:t>
-          </w:r>
-        </w:sdtContent>
-      </w:sdt>
+        <w:t xml:space="preserve"> ______________________________________ </w:t>
+      </w:r>
       <w:r>
         <w:rPr>
           <w:rFonts w:ascii="Arial Nova" w:hAnsi="Arial Nova"/>
           <w:sz w:val="24"/>
           <w:szCs w:val="24"/>
         </w:rPr>
-        <w:t xml:space="preserve"> </w:t>
+        <w:t>of legal age</w:t>
       </w:r>
       <w:r>
         <w:rPr>
@@ -146,7 +125,7 @@
           <w:sz w:val="24"/>
           <w:szCs w:val="24"/>
         </w:rPr>
-        <w:t>of legal age</w:t>
+        <w:t xml:space="preserve">, </w:t>
       </w:r>
       <w:r>
         <w:rPr>
@@ -154,7 +133,7 @@
           <w:sz w:val="24"/>
           <w:szCs w:val="24"/>
         </w:rPr>
-        <w:t xml:space="preserve">, </w:t>
+        <w:t xml:space="preserve">a resident of </w:t>
       </w:r>
       <w:r>
         <w:rPr>
@@ -162,69 +141,15 @@
           <w:sz w:val="24"/>
           <w:szCs w:val="24"/>
         </w:rPr>
-        <w:t xml:space="preserve">a resident of </w:t>
-      </w:r>
-      <w:sdt>
-        <w:sdtPr>
-          <w:rPr>
-            <w:rStyle w:val="Style7"/>
-          </w:rPr>
-          <w:alias w:val="Sitio/Purok"/>
-          <w:tag w:val="Sitio/Purok"/>
-          <w:id w:val="291263534"/>
-          <w:placeholder>
-            <w:docPart w:val="6091E1570C274993A0857CDC6E0C5A8A"/>
-          </w:placeholder>
-          <w:comboBox>
-            <w:listItem w:value="Choose an item."/>
-            <w:listItem w:displayText="Purok 1," w:value="Purok 1,"/>
-            <w:listItem w:displayText="Purok 2," w:value="Purok 2,"/>
-            <w:listItem w:displayText="Purok 3," w:value="Purok 3,"/>
-            <w:listItem w:displayText="Purok 4," w:value="Purok 4,"/>
-            <w:listItem w:displayText="Sitio Aratan," w:value="Sitio Aratan,"/>
-            <w:listItem w:displayText="Berkeley Heights Subdivision," w:value="Berkeley Heights Subdivision,"/>
-            <w:listItem w:displayText="Sitio Bokal," w:value="Sitio Bokal,"/>
-            <w:listItem w:displayText="Sitio Iraq," w:value="Sitio Iraq,"/>
-            <w:listItem w:displayText="Buklod Diwa (Relocation 1)," w:value="Buklod Diwa (Relocation 1),"/>
-            <w:listItem w:displayText="Horizon Ville," w:value="Horizon Ville,"/>
-            <w:listItem w:displayText="Sitio Coral na Bato," w:value="Sitio Coral na Bato,"/>
-            <w:listItem w:displayText="Relocation 2," w:value="Relocation 2,"/>
-            <w:listItem w:displayText="Relocation 3," w:value="Relocation 3,"/>
-            <w:listItem w:displayText="Relocation 5," w:value="Relocation 5,"/>
-            <w:listItem w:displayText="Gawad Kalinga Village," w:value="Gawad Kalinga Village,"/>
-            <w:listItem w:displayText="Sitio Ani," w:value="Sitio Ani,"/>
-            <w:listItem w:displayText="Grand Chestnut Subdivision," w:value="Grand Chestnut Subdivision,"/>
-            <w:listItem w:displayText="Mercado Village," w:value="Mercado Village,"/>
-            <w:listItem w:displayText="Sitio STI," w:value="Sitio STI,"/>
-            <w:listItem w:displayText="Sitio SBI," w:value="Sitio SBI,"/>
-            <w:listItem w:displayText="Sitio 48," w:value="Sitio 48,"/>
-            <w:listItem w:displayText="Sitio 500," w:value="Sitio 500,"/>
-          </w:comboBox>
-        </w:sdtPr>
-        <w:sdtContent>
-          <w:proofErr w:type="spellStart"/>
-          <w:r>
-            <w:rPr>
-              <w:rStyle w:val="Style7"/>
-            </w:rPr>
-            <w:t>Buklod</w:t>
-          </w:r>
-          <w:proofErr w:type="spellEnd"/>
-          <w:r>
-            <w:rPr>
-              <w:rStyle w:val="Style7"/>
-            </w:rPr>
-            <w:t xml:space="preserve"> Diwa (Relocation 1),</w:t>
-          </w:r>
-        </w:sdtContent>
-      </w:sdt>
+        <w:t xml:space="preserve">__________________________________________________________________________ </w:t>
+      </w:r>
       <w:r>
         <w:rPr>
           <w:rFonts w:ascii="Arial Nova" w:hAnsi="Arial Nova"/>
           <w:sz w:val="24"/>
           <w:szCs w:val="24"/>
         </w:rPr>
-        <w:t xml:space="preserve"> Barangay Pulong Sta. Cruz, City of Santa Rosa, Laguna</w:t>
+        <w:t xml:space="preserve">is known </w:t>
       </w:r>
       <w:r>
         <w:rPr>
@@ -232,7 +157,7 @@
           <w:sz w:val="24"/>
           <w:szCs w:val="24"/>
         </w:rPr>
-        <w:t xml:space="preserve"> is known </w:t>
+        <w:t>to me of good moral character and reputation and has “No Derogatory/Criminal</w:t>
       </w:r>
       <w:r>
         <w:rPr>
@@ -240,7 +165,7 @@
           <w:sz w:val="24"/>
           <w:szCs w:val="24"/>
         </w:rPr>
-        <w:t>to me of good moral character and reputation and has “No Derogatory/Criminal</w:t>
+        <w:t xml:space="preserve"> Records” within this office as of this date.</w:t>
       </w:r>
       <w:r>
         <w:rPr>
@@ -248,7 +173,7 @@
           <w:sz w:val="24"/>
           <w:szCs w:val="24"/>
         </w:rPr>
-        <w:t xml:space="preserve"> Records” within this office as of this date.</w:t>
+        <w:t xml:space="preserve"> </w:t>
       </w:r>
       <w:r>
         <w:rPr>
@@ -256,63 +181,15 @@
           <w:sz w:val="24"/>
           <w:szCs w:val="24"/>
         </w:rPr>
-        <w:t xml:space="preserve"> </w:t>
-      </w:r>
-    </w:p>
-    <w:p>
-      <w:pPr>
-        <w:jc w:val="both"/>
+        <w:t>This certification is being issued upon request of the above named for his/her</w:t>
+      </w:r>
+      <w:r>
         <w:rPr>
           <w:rFonts w:ascii="Arial Nova" w:hAnsi="Arial Nova"/>
           <w:sz w:val="24"/>
           <w:szCs w:val="24"/>
         </w:rPr>
-      </w:pPr>
-      <w:r>
-        <w:rPr>
-          <w:rFonts w:ascii="Arial Nova" w:hAnsi="Arial Nova"/>
-          <w:sz w:val="24"/>
-          <w:szCs w:val="24"/>
-        </w:rPr>
-        <w:t xml:space="preserve">This certification is being issued upon request of the above named for his/her </w:t>
-      </w:r>
-      <w:sdt>
-        <w:sdtPr>
-          <w:rPr>
-            <w:rStyle w:val="Style7"/>
-          </w:rPr>
-          <w:alias w:val="Purpose"/>
-          <w:tag w:val="Sitio/Purok"/>
-          <w:id w:val="1999383129"/>
-          <w:placeholder>
-            <w:docPart w:val="33A146A5AB374005A58E7E4466C690E2"/>
-          </w:placeholder>
-          <w:comboBox>
-            <w:listItem w:displayText="bank application/transaction purposes." w:value="bank application/transaction purposes."/>
-            <w:listItem w:displayText="loan application purposes." w:value="loan application purposes."/>
-            <w:listItem w:displayText="local employment application purposes." w:value="local employment application purposes."/>
-            <w:listItem w:displayText="overseas employment application purposes." w:value="overseas employment application purposes."/>
-            <w:listItem w:displayText="water permit application purposes." w:value="water permit application purposes."/>
-            <w:listItem w:displayText="electricity permit application purposes." w:value="electricity permit application purposes."/>
-            <w:listItem w:displayText="internet connection application purposes." w:value="internet connection application purposes."/>
-          </w:comboBox>
-        </w:sdtPr>
-        <w:sdtContent>
-          <w:r>
-            <w:rPr>
-              <w:rStyle w:val="Style7"/>
-            </w:rPr>
-            <w:t>loan application purposes.</w:t>
-          </w:r>
-        </w:sdtContent>
-      </w:sdt>
-      <w:r>
-        <w:rPr>
-          <w:rFonts w:ascii="Arial Nova" w:hAnsi="Arial Nova"/>
-          <w:sz w:val="24"/>
-          <w:szCs w:val="24"/>
-        </w:rPr>
-        <w:t xml:space="preserve">  </w:t>
+        <w:t xml:space="preserve"> _________________________________.</w:t>
       </w:r>
     </w:p>
     <w:p>
@@ -418,150 +295,21 @@
           <w:sz w:val="24"/>
           <w:szCs w:val="24"/>
         </w:rPr>
-        <w:t xml:space="preserve">Issued this </w:t>
-      </w:r>
-      <w:sdt>
-        <w:sdtPr>
-          <w:rPr>
-            <w:rStyle w:val="Style7"/>
-          </w:rPr>
-          <w:alias w:val="Date"/>
-          <w:tag w:val="Sitio/Purok"/>
-          <w:id w:val="973488991"/>
-          <w:placeholder>
-            <w:docPart w:val="922A501329F44A74AF10AF3FA4C5D9BE"/>
-          </w:placeholder>
-          <w:comboBox>
-            <w:listItem w:value="Choose an item."/>
-            <w:listItem w:displayText="1st" w:value="1st"/>
-            <w:listItem w:displayText="2nd" w:value="2nd"/>
-            <w:listItem w:displayText="3rd" w:value="3rd"/>
-            <w:listItem w:displayText="4th" w:value="4th"/>
-            <w:listItem w:displayText="5th" w:value="5th"/>
-            <w:listItem w:displayText="6th" w:value="6th"/>
-            <w:listItem w:displayText="7th" w:value="7th"/>
-            <w:listItem w:displayText="8th" w:value="8th"/>
-            <w:listItem w:displayText="9th" w:value="9th"/>
-            <w:listItem w:displayText="10th" w:value="10th"/>
-            <w:listItem w:displayText="11th" w:value="11th"/>
-            <w:listItem w:displayText="12th" w:value="12th"/>
-            <w:listItem w:displayText="13th" w:value="13th"/>
-            <w:listItem w:displayText="14th" w:value="14th"/>
-            <w:listItem w:displayText="15th" w:value="15th"/>
-            <w:listItem w:displayText="16th" w:value="16th"/>
-            <w:listItem w:displayText="17th" w:value="17th"/>
-            <w:listItem w:displayText="18th" w:value="18th"/>
-            <w:listItem w:displayText="19th" w:value="19th"/>
-            <w:listItem w:displayText="20th" w:value="20th"/>
-            <w:listItem w:displayText="21st" w:value="21st"/>
-            <w:listItem w:displayText="22nd" w:value="22nd"/>
-            <w:listItem w:displayText="23rd" w:value="23rd"/>
-            <w:listItem w:displayText="24th" w:value="24th"/>
-            <w:listItem w:displayText="25th" w:value="25th"/>
-            <w:listItem w:displayText="26th" w:value="26th"/>
-            <w:listItem w:displayText="27th" w:value="27th"/>
-            <w:listItem w:displayText="28th" w:value="28th"/>
-            <w:listItem w:displayText="29th" w:value="29th"/>
-            <w:listItem w:displayText="30th" w:value="30th"/>
-            <w:listItem w:displayText="31st" w:value="31st"/>
-          </w:comboBox>
-        </w:sdtPr>
-        <w:sdtContent>
-          <w:r>
-            <w:rPr>
-              <w:rStyle w:val="Style7"/>
-            </w:rPr>
-            <w:t>19th</w:t>
-          </w:r>
-        </w:sdtContent>
-      </w:sdt>
+        <w:t>Issued this</w:t>
+      </w:r>
       <w:r>
         <w:rPr>
           <w:rFonts w:ascii="Arial Nova" w:hAnsi="Arial Nova"/>
           <w:sz w:val="24"/>
           <w:szCs w:val="24"/>
         </w:rPr>
-        <w:t xml:space="preserve"> day of </w:t>
-      </w:r>
-      <w:sdt>
-        <w:sdtPr>
-          <w:rPr>
-            <w:rStyle w:val="Style7"/>
-          </w:rPr>
-          <w:alias w:val="Month"/>
-          <w:tag w:val="Sitio/Purok"/>
-          <w:id w:val="106469704"/>
-          <w:placeholder>
-            <w:docPart w:val="25179F55EF58438DAC0D57F21314BF32"/>
-          </w:placeholder>
-          <w:comboBox>
-            <w:listItem w:displayText="January" w:value="January"/>
-            <w:listItem w:displayText="February" w:value="February"/>
-            <w:listItem w:displayText="March" w:value="March"/>
-            <w:listItem w:displayText="April" w:value="April"/>
-            <w:listItem w:displayText="May" w:value="May"/>
-            <w:listItem w:displayText="June" w:value="June"/>
-            <w:listItem w:displayText="July" w:value="July"/>
-            <w:listItem w:displayText="August" w:value="August"/>
-            <w:listItem w:displayText="September" w:value="September"/>
-            <w:listItem w:displayText="October" w:value="October"/>
-            <w:listItem w:displayText="November" w:value="November"/>
-            <w:listItem w:displayText="December" w:value="December"/>
-          </w:comboBox>
-        </w:sdtPr>
-        <w:sdtContent>
-          <w:r>
-            <w:rPr>
-              <w:rStyle w:val="Style7"/>
-            </w:rPr>
-            <w:t>December</w:t>
-          </w:r>
-        </w:sdtContent>
-      </w:sdt>
-      <w:r>
-        <w:rPr>
-          <w:rFonts w:ascii="Arial Nova" w:hAnsi="Arial Nova"/>
-          <w:sz w:val="24"/>
-          <w:szCs w:val="24"/>
-        </w:rPr>
-        <w:t xml:space="preserve"> </w:t>
-      </w:r>
-      <w:sdt>
-        <w:sdtPr>
-          <w:rPr>
-            <w:rStyle w:val="Style7"/>
-          </w:rPr>
-          <w:alias w:val="Year"/>
-          <w:tag w:val="Sitio/Purok"/>
-          <w:id w:val="-380945054"/>
-          <w:placeholder>
-            <w:docPart w:val="39F969C4F07B45819B0078E821D99BBF"/>
-          </w:placeholder>
-          <w:comboBox>
-            <w:listItem w:displayText="2023" w:value="2023"/>
-            <w:listItem w:displayText="2024" w:value="2024"/>
-            <w:listItem w:displayText="2025" w:value="2025"/>
-            <w:listItem w:displayText="2026" w:value="2026"/>
-            <w:listItem w:displayText="2027" w:value="2027"/>
-            <w:listItem w:displayText="2028" w:value="2028"/>
-            <w:listItem w:displayText="2029" w:value="2029"/>
-            <w:listItem w:displayText="2030" w:value="2030"/>
-          </w:comboBox>
-        </w:sdtPr>
-        <w:sdtContent>
-          <w:r>
-            <w:rPr>
-              <w:rStyle w:val="Style7"/>
-            </w:rPr>
-            <w:t>2023</w:t>
-          </w:r>
-        </w:sdtContent>
-      </w:sdt>
+        <w:t xml:space="preserve"> _______________________ </w:t>
+      </w:r>
       <w:r>
         <w:rPr>
           <w:rStyle w:val="Style7"/>
         </w:rPr>
-        <w:t xml:space="preserve"> at the Office of Punong Barangay, Brgy. Pulong Sta. Cruz, City of Santa Rosa, Laguna.</w:t>
+        <w:t>at the Office of Punong Barangay, Brgy. Pulong Sta. Cruz, City of Santa Rosa, Laguna.</w:t>
       </w:r>
     </w:p>
     <w:p>
@@ -781,7 +529,7 @@
               </wp:anchor>
             </w:drawing>
           </mc:Choice>
-          <mc:Fallback>
+          <mc:Fallback xmlns:w16sdtdh="http://schemas.microsoft.com/office/word/2020/wordml/sdtdatahash" xmlns:w16="http://schemas.microsoft.com/office/word/2018/wordml" xmlns:w16cex="http://schemas.microsoft.com/office/word/2018/wordml/cex" xmlns:oel="http://schemas.microsoft.com/office/2019/extlst">
             <w:pict>
               <v:rect w14:anchorId="5A44D99D" id="Rectangle 1" o:spid="_x0000_s1026" style="position:absolute;left:0;text-align:left;margin-left:94.8pt;margin-top:2.9pt;width:87.75pt;height:1in;z-index:251663360;visibility:visible;mso-wrap-style:square;mso-wrap-distance-left:9pt;mso-wrap-distance-top:0;mso-wrap-distance-right:9pt;mso-wrap-distance-bottom:0;mso-position-horizontal:absolute;mso-position-horizontal-relative:text;mso-position-vertical:absolute;mso-position-vertical-relative:text;v-text-anchor:middle" o:gfxdata="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" filled="f" strokecolor="black [3200]" strokeweight="1pt">
                 <v:textbox>
@@ -876,7 +624,7 @@
               </wp:anchor>
             </w:drawing>
           </mc:Choice>
-          <mc:Fallback>
+          <mc:Fallback xmlns:w16sdtdh="http://schemas.microsoft.com/office/word/2020/wordml/sdtdatahash" xmlns:w16="http://schemas.microsoft.com/office/word/2018/wordml" xmlns:w16cex="http://schemas.microsoft.com/office/word/2018/wordml/cex" xmlns:oel="http://schemas.microsoft.com/office/2019/extlst">
             <w:pict>
               <v:rect w14:anchorId="3DDB364F" id="_x0000_s1027" style="position:absolute;left:0;text-align:left;margin-left:.3pt;margin-top:2.9pt;width:87.75pt;height:1in;z-index:251661312;visibility:visible;mso-wrap-style:square;mso-wrap-distance-left:9pt;mso-wrap-distance-top:0;mso-wrap-distance-right:9pt;mso-wrap-distance-bottom:0;mso-position-horizontal:absolute;mso-position-horizontal-relative:text;mso-position-vertical:absolute;mso-position-vertical-relative:text;v-text-anchor:middle" o:gfxdata="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" filled="f" strokecolor="black [3200]" strokeweight="1pt">
                 <v:textbox>
@@ -904,6 +652,138 @@
           <w:rStyle w:val="Style7"/>
         </w:rPr>
       </w:pPr>
+    </w:p>
+    <w:p>
+      <w:pPr>
+        <w:tabs>
+          <w:tab w:val="left" w:pos="3975"/>
+        </w:tabs>
+        <w:spacing w:after="0" w:line="240" w:lineRule="auto"/>
+        <w:rPr>
+          <w:rStyle w:val="Style5"/>
+        </w:rPr>
+      </w:pPr>
+      <w:r>
+        <w:rPr>
+          <w:rFonts w:ascii="Arial Nova" w:hAnsi="Arial Nova"/>
+          <w:sz w:val="24"/>
+        </w:rPr>
+        <w:tab/>
+      </w:r>
+      <w:r>
+        <w:rPr>
+          <w:rFonts w:ascii="Arial Nova" w:hAnsi="Arial Nova"/>
+          <w:sz w:val="24"/>
+        </w:rPr>
+        <w:tab/>
+      </w:r>
+      <w:r>
+        <w:rPr>
+          <w:rFonts w:ascii="Arial Nova" w:hAnsi="Arial Nova"/>
+          <w:sz w:val="24"/>
+        </w:rPr>
+        <w:tab/>
+      </w:r>
+      <w:r>
+        <w:rPr>
+          <w:rStyle w:val="Style5"/>
+        </w:rPr>
+        <w:t>___________________________________</w:t>
+      </w:r>
+      <w:bookmarkStart w:id="0" w:name="_GoBack"/>
+      <w:bookmarkEnd w:id="0"/>
+      <w:r>
+        <w:rPr>
+          <w:rStyle w:val="Style5"/>
+        </w:rPr>
+        <w:t>____</w:t>
+      </w:r>
+    </w:p>
+    <w:p>
+      <w:pPr>
+        <w:tabs>
+          <w:tab w:val="left" w:pos="3975"/>
+        </w:tabs>
+        <w:spacing w:after="0" w:line="240" w:lineRule="auto"/>
+        <w:rPr>
+          <w:rStyle w:val="Style7"/>
+          <w:sz w:val="20"/>
+          <w:szCs w:val="18"/>
+        </w:rPr>
+      </w:pPr>
+      <w:r>
+        <w:rPr>
+          <w:rStyle w:val="Style7"/>
+          <w:sz w:val="20"/>
+          <w:szCs w:val="18"/>
+        </w:rPr>
+        <w:tab/>
+      </w:r>
+      <w:r>
+        <w:rPr>
+          <w:rStyle w:val="Style7"/>
+          <w:sz w:val="20"/>
+          <w:szCs w:val="18"/>
+        </w:rPr>
+        <w:tab/>
+      </w:r>
+      <w:r>
+        <w:rPr>
+          <w:rStyle w:val="Style7"/>
+          <w:sz w:val="20"/>
+          <w:szCs w:val="18"/>
+        </w:rPr>
+        <w:tab/>
+      </w:r>
+      <w:r>
+        <w:rPr>
+          <w:rStyle w:val="Style7"/>
+          <w:sz w:val="20"/>
+          <w:szCs w:val="18"/>
+        </w:rPr>
+        <w:tab/>
+        <w:t xml:space="preserve">         </w:t>
+      </w:r>
+      <w:r>
+        <w:rPr>
+          <w:rStyle w:val="Style7"/>
+          <w:sz w:val="20"/>
+          <w:szCs w:val="18"/>
+        </w:rPr>
+        <w:t>Print Name and Signature</w:t>
+      </w:r>
+    </w:p>
+    <w:p>
+      <w:pPr>
+        <w:tabs>
+          <w:tab w:val="left" w:pos="3975"/>
+        </w:tabs>
+        <w:spacing w:after="0" w:line="240" w:lineRule="auto"/>
+        <w:rPr>
+          <w:rFonts w:ascii="Arial Nova" w:hAnsi="Arial Nova"/>
+          <w:b/>
+          <w:caps/>
+          <w:sz w:val="24"/>
+        </w:rPr>
+      </w:pPr>
+    </w:p>
+    <w:p>
+      <w:pPr>
+        <w:tabs>
+          <w:tab w:val="left" w:pos="3975"/>
+        </w:tabs>
+        <w:spacing w:after="0" w:line="240" w:lineRule="auto"/>
+        <w:jc w:val="center"/>
+        <w:rPr>
+          <w:rFonts w:ascii="Arial Nova" w:hAnsi="Arial Nova"/>
+          <w:b/>
+          <w:i/>
+          <w:iCs/>
+          <w:caps/>
+          <w:sz w:val="18"/>
+          <w:szCs w:val="16"/>
+        </w:rPr>
+      </w:pPr>
       <w:r>
         <w:rPr>
           <w:rFonts w:ascii="Arial Nova" w:hAnsi="Arial Nova"/>
@@ -913,13 +793,13 @@
         <mc:AlternateContent>
           <mc:Choice Requires="wps">
             <w:drawing>
-              <wp:anchor distT="45720" distB="45720" distL="114300" distR="114300" simplePos="0" relativeHeight="251665408" behindDoc="1" locked="0" layoutInCell="1" allowOverlap="1" wp14:anchorId="3656FD8D" wp14:editId="5AE2D665">
+              <wp:anchor distT="45720" distB="45720" distL="114300" distR="114300" simplePos="0" relativeHeight="251665408" behindDoc="1" locked="0" layoutInCell="1" allowOverlap="1" wp14:anchorId="3656FD8D" wp14:editId="6B04A18B">
                 <wp:simplePos x="0" y="0"/>
-                <wp:positionH relativeFrom="column">
-                  <wp:posOffset>4756785</wp:posOffset>
+                <wp:positionH relativeFrom="margin">
+                  <wp:align>center</wp:align>
                 </wp:positionH>
                 <wp:positionV relativeFrom="paragraph">
-                  <wp:posOffset>206375</wp:posOffset>
+                  <wp:posOffset>240665</wp:posOffset>
                 </wp:positionV>
                 <wp:extent cx="1638300" cy="1404620"/>
                 <wp:effectExtent l="0" t="0" r="19050" b="13335"/>
@@ -957,6 +837,7 @@
                           <w:p>
                             <w:pPr>
                               <w:spacing w:after="0" w:line="240" w:lineRule="auto"/>
+                              <w:jc w:val="center"/>
                               <w:rPr>
                                 <w:sz w:val="16"/>
                                 <w:szCs w:val="16"/>
@@ -980,6 +861,7 @@
                           <w:p>
                             <w:pPr>
                               <w:spacing w:after="0" w:line="240" w:lineRule="auto"/>
+                              <w:jc w:val="center"/>
                               <w:rPr>
                                 <w:sz w:val="16"/>
                                 <w:szCs w:val="16"/>
@@ -1016,12 +898,13 @@
                 <v:stroke joinstyle="miter"/>
                 <v:path gradientshapeok="t" o:connecttype="rect"/>
               </v:shapetype>
-              <v:shape id="Text Box 2" o:spid="_x0000_s1028" type="#_x0000_t202" style="position:absolute;left:0;text-align:left;margin-left:374.55pt;margin-top:16.25pt;width:129pt;height:110.6pt;z-index:-251651072;visibility:visible;mso-wrap-style:square;mso-width-percent:0;mso-height-percent:200;mso-wrap-distance-left:9pt;mso-wrap-distance-top:3.6pt;mso-wrap-distance-right:9pt;mso-wrap-distance-bottom:3.6pt;mso-position-horizontal:absolute;mso-position-horizontal-relative:text;mso-position-vertical:absolute;mso-position-vertical-relative:text;mso-width-percent:0;mso-height-percent:200;mso-width-relative:margin;mso-height-relative:margin;v-text-anchor:top" o:gfxdata="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" filled="f" strokecolor="white [3212]">
+              <v:shape id="Text Box 2" o:spid="_x0000_s1028" type="#_x0000_t202" style="position:absolute;left:0;text-align:left;margin-left:0;margin-top:18.95pt;width:129pt;height:110.6pt;z-index:-251651072;visibility:visible;mso-wrap-style:square;mso-width-percent:0;mso-height-percent:200;mso-wrap-distance-left:9pt;mso-wrap-distance-top:3.6pt;mso-wrap-distance-right:9pt;mso-wrap-distance-bottom:3.6pt;mso-position-horizontal:center;mso-position-horizontal-relative:margin;mso-position-vertical:absolute;mso-position-vertical-relative:text;mso-width-percent:0;mso-height-percent:200;mso-width-relative:margin;mso-height-relative:margin;v-text-anchor:top" o:gfxdata="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" filled="f" strokecolor="white [3212]">
                 <v:textbox style="mso-fit-shape-to-text:t">
                   <w:txbxContent>
                     <w:p>
                       <w:pPr>
                         <w:spacing w:after="0" w:line="240" w:lineRule="auto"/>
+                        <w:jc w:val="center"/>
                         <w:rPr>
                           <w:sz w:val="16"/>
                           <w:szCs w:val="16"/>
@@ -1045,6 +928,7 @@
                     <w:p>
                       <w:pPr>
                         <w:spacing w:after="0" w:line="240" w:lineRule="auto"/>
+                        <w:jc w:val="center"/>
                         <w:rPr>
                           <w:sz w:val="16"/>
                           <w:szCs w:val="16"/>
@@ -1060,118 +944,12 @@
                     </w:p>
                   </w:txbxContent>
                 </v:textbox>
+                <w10:wrap anchorx="margin"/>
               </v:shape>
             </w:pict>
           </mc:Fallback>
         </mc:AlternateContent>
       </w:r>
-    </w:p>
-    <w:p>
-      <w:pPr>
-        <w:tabs>
-          <w:tab w:val="left" w:pos="3975"/>
-        </w:tabs>
-        <w:spacing w:after="0" w:line="240" w:lineRule="auto"/>
-        <w:rPr>
-          <w:rStyle w:val="Style5"/>
-        </w:rPr>
-      </w:pPr>
-      <w:r>
-        <w:rPr>
-          <w:rFonts w:ascii="Arial Nova" w:hAnsi="Arial Nova"/>
-          <w:sz w:val="24"/>
-        </w:rPr>
-        <w:tab/>
-      </w:r>
-      <w:sdt>
-        <w:sdtPr>
-          <w:rPr>
-            <w:rStyle w:val="Style5"/>
-          </w:rPr>
-          <w:alias w:val="Write the name here."/>
-          <w:tag w:val="Write the name here."/>
-          <w:id w:val="-672343572"/>
-          <w:placeholder>
-            <w:docPart w:val="16ACBD9A1AB844B490466E2F410D52D2"/>
-          </w:placeholder>
-        </w:sdtPr>
-        <w:sdtContent>
-          <w:r>
-            <w:rPr>
-              <w:rStyle w:val="Style5"/>
-            </w:rPr>
-            <w:t>john erickson r. sulit</w:t>
-          </w:r>
-        </w:sdtContent>
-      </w:sdt>
-    </w:p>
-    <w:p>
-      <w:pPr>
-        <w:tabs>
-          <w:tab w:val="left" w:pos="3975"/>
-        </w:tabs>
-        <w:spacing w:after="0" w:line="240" w:lineRule="auto"/>
-        <w:rPr>
-          <w:rStyle w:val="Style7"/>
-          <w:sz w:val="20"/>
-          <w:szCs w:val="18"/>
-        </w:rPr>
-      </w:pPr>
-      <w:r>
-        <w:rPr>
-          <w:rStyle w:val="Style5"/>
-          <w:u w:val="none"/>
-        </w:rPr>
-        <w:tab/>
-        <w:t xml:space="preserve">  </w:t>
-      </w:r>
-      <w:r>
-        <w:rPr>
-          <w:rStyle w:val="Style5"/>
-          <w:u w:val="none"/>
-        </w:rPr>
-        <w:t xml:space="preserve">    </w:t>
-      </w:r>
-      <w:r>
-        <w:rPr>
-          <w:rStyle w:val="Style7"/>
-          <w:sz w:val="20"/>
-          <w:szCs w:val="18"/>
-        </w:rPr>
-        <w:t>Print Name and Signature</w:t>
-      </w:r>
-    </w:p>
-    <w:p>
-      <w:pPr>
-        <w:tabs>
-          <w:tab w:val="left" w:pos="3975"/>
-        </w:tabs>
-        <w:spacing w:after="0" w:line="240" w:lineRule="auto"/>
-        <w:rPr>
-          <w:rFonts w:ascii="Arial Nova" w:hAnsi="Arial Nova"/>
-          <w:b/>
-          <w:caps/>
-          <w:sz w:val="24"/>
-        </w:rPr>
-      </w:pPr>
-    </w:p>
-    <w:p>
-      <w:pPr>
-        <w:tabs>
-          <w:tab w:val="left" w:pos="3975"/>
-        </w:tabs>
-        <w:spacing w:after="0" w:line="240" w:lineRule="auto"/>
-        <w:jc w:val="center"/>
-        <w:rPr>
-          <w:rFonts w:ascii="Arial Nova" w:hAnsi="Arial Nova"/>
-          <w:b/>
-          <w:i/>
-          <w:iCs/>
-          <w:caps/>
-          <w:sz w:val="18"/>
-          <w:szCs w:val="16"/>
-        </w:rPr>
-      </w:pPr>
       <w:r>
         <w:rPr>
           <w:rStyle w:val="Style7"/>
@@ -1220,7 +998,7 @@
 </file>
 
 <file path=word/endnotes.xml><?xml version="1.0" encoding="utf-8"?>
-<w:endnotes xmlns:wpc="http://schemas.microsoft.com/office/word/2010/wordprocessingCanvas" xmlns:cx="http://schemas.microsoft.com/office/drawing/2014/chartex" xmlns:cx1="http://schemas.microsoft.com/office/drawing/2015/9/8/chartex" xmlns:cx2="http://schemas.microsoft.com/office/drawing/2015/10/21/chartex" xmlns:cx3="http://schemas.microsoft.com/office/drawing/2016/5/9/chartex" xmlns:cx4="http://schemas.microsoft.com/office/drawing/2016/5/10/chartex" xmlns:cx5="http://schemas.microsoft.com/office/drawing/2016/5/11/chartex" xmlns:cx6="http://schemas.microsoft.com/office/drawing/2016/5/12/chartex" xmlns:cx7="http://schemas.microsoft.com/office/drawing/2016/5/13/chartex" xmlns:cx8="http://schemas.microsoft.com/office/drawing/2016/5/14/chartex" xmlns:mc="http://schemas.openxmlformats.org/markup-compatibility/2006" xmlns:aink="http://schemas.microsoft.com/office/drawing/2016/ink" xmlns:am3d="http://schemas.microsoft.com/office/drawing/2017/model3d" xmlns:o="urn:schemas-microsoft-com:office:office" xmlns:oel="http://schemas.microsoft.com/office/2019/extlst" xmlns:r="http://schemas.openxmlformats.org/officeDocument/2006/relationships" xmlns:m="http://schemas.openxmlformats.org/officeDocument/2006/math" xmlns:v="urn:schemas-microsoft-com:vml" xmlns:wp14="http://schemas.microsoft.com/office/word/2010/wordprocessingDrawing" xmlns:wp="http://schemas.openxmlformats.org/drawingml/2006/wordprocessingDrawing" xmlns:w10="urn:schemas-microsoft-com:office:word" xmlns:w="http://schemas.openxmlformats.org/wordprocessingml/2006/main" xmlns:w14="http://schemas.microsoft.com/office/word/2010/wordml" xmlns:w15="http://schemas.microsoft.com/office/word/2012/wordml" xmlns:w16cex="http://schemas.microsoft.com/office/word/2018/wordml/cex" xmlns:w16cid="http://schemas.microsoft.com/office/word/2016/wordml/cid" xmlns:w16="http://schemas.microsoft.com/office/word/2018/wordml" xmlns:w16sdtdh="http://schemas.microsoft.com/office/word/2020/wordml/sdtdatahash" xmlns:w16se="http://schemas.microsoft.com/office/word/2015/wordml/symex" xmlns:wpg="http://schemas.microsoft.com/office/word/2010/wordprocessingGroup" xmlns:wpi="http://schemas.microsoft.com/office/word/2010/wordprocessingInk" xmlns:wne="http://schemas.microsoft.com/office/word/2006/wordml" xmlns:wps="http://schemas.microsoft.com/office/word/2010/wordprocessingShape" mc:Ignorable="w14 w15 w16se w16cid w16 w16cex w16sdtdh wp14">
+<w:endnotes xmlns:wpc="http://schemas.microsoft.com/office/word/2010/wordprocessingCanvas" xmlns:cx="http://schemas.microsoft.com/office/drawing/2014/chartex" xmlns:cx1="http://schemas.microsoft.com/office/drawing/2015/9/8/chartex" xmlns:cx2="http://schemas.microsoft.com/office/drawing/2015/10/21/chartex" xmlns:cx3="http://schemas.microsoft.com/office/drawing/2016/5/9/chartex" xmlns:cx4="http://schemas.microsoft.com/office/drawing/2016/5/10/chartex" xmlns:cx5="http://schemas.microsoft.com/office/drawing/2016/5/11/chartex" xmlns:cx6="http://schemas.microsoft.com/office/drawing/2016/5/12/chartex" xmlns:cx7="http://schemas.microsoft.com/office/drawing/2016/5/13/chartex" xmlns:cx8="http://schemas.microsoft.com/office/drawing/2016/5/14/chartex" xmlns:mc="http://schemas.openxmlformats.org/markup-compatibility/2006" xmlns:aink="http://schemas.microsoft.com/office/drawing/2016/ink" xmlns:am3d="http://schemas.microsoft.com/office/drawing/2017/model3d" xmlns:o="urn:schemas-microsoft-com:office:office" xmlns:r="http://schemas.openxmlformats.org/officeDocument/2006/relationships" xmlns:m="http://schemas.openxmlformats.org/officeDocument/2006/math" xmlns:v="urn:schemas-microsoft-com:vml" xmlns:wp14="http://schemas.microsoft.com/office/word/2010/wordprocessingDrawing" xmlns:wp="http://schemas.openxmlformats.org/drawingml/2006/wordprocessingDrawing" xmlns:w10="urn:schemas-microsoft-com:office:word" xmlns:w="http://schemas.openxmlformats.org/wordprocessingml/2006/main" xmlns:w14="http://schemas.microsoft.com/office/word/2010/wordml" xmlns:w15="http://schemas.microsoft.com/office/word/2012/wordml" xmlns:w16cid="http://schemas.microsoft.com/office/word/2016/wordml/cid" xmlns:w16se="http://schemas.microsoft.com/office/word/2015/wordml/symex" xmlns:wpg="http://schemas.microsoft.com/office/word/2010/wordprocessingGroup" xmlns:wpi="http://schemas.microsoft.com/office/word/2010/wordprocessingInk" xmlns:wne="http://schemas.microsoft.com/office/word/2006/wordml" xmlns:wps="http://schemas.microsoft.com/office/word/2010/wordprocessingShape" mc:Ignorable="w14 w15 w16se w16cid wp14">
   <w:endnote w:type="separator" w:id="-1">
     <w:p>
       <w:pPr>
@@ -1245,7 +1023,7 @@
 </file>
 
 <file path=word/footer1.xml><?xml version="1.0" encoding="utf-8"?>
-<w:ftr xmlns:wpc="http://schemas.microsoft.com/office/word/2010/wordprocessingCanvas" xmlns:cx="http://schemas.microsoft.com/office/drawing/2014/chartex" xmlns:cx1="http://schemas.microsoft.com/office/drawing/2015/9/8/chartex" xmlns:cx2="http://schemas.microsoft.com/office/drawing/2015/10/21/chartex" xmlns:cx3="http://schemas.microsoft.com/office/drawing/2016/5/9/chartex" xmlns:cx4="http://schemas.microsoft.com/office/drawing/2016/5/10/chartex" xmlns:cx5="http://schemas.microsoft.com/office/drawing/2016/5/11/chartex" xmlns:cx6="http://schemas.microsoft.com/office/drawing/2016/5/12/chartex" xmlns:cx7="http://schemas.microsoft.com/office/drawing/2016/5/13/chartex" xmlns:cx8="http://schemas.microsoft.com/office/drawing/2016/5/14/chartex" xmlns:mc="http://schemas.openxmlformats.org/markup-compatibility/2006" xmlns:aink="http://schemas.microsoft.com/office/drawing/2016/ink" xmlns:am3d="http://schemas.microsoft.com/office/drawing/2017/model3d" xmlns:o="urn:schemas-microsoft-com:office:office" xmlns:oel="http://schemas.microsoft.com/office/2019/extlst" xmlns:r="http://schemas.openxmlformats.org/officeDocument/2006/relationships" xmlns:m="http://schemas.openxmlformats.org/officeDocument/2006/math" xmlns:v="urn:schemas-microsoft-com:vml" xmlns:wp14="http://schemas.microsoft.com/office/word/2010/wordprocessingDrawing" xmlns:wp="http://schemas.openxmlformats.org/drawingml/2006/wordprocessingDrawing" xmlns:w10="urn:schemas-microsoft-com:office:word" xmlns:w="http://schemas.openxmlformats.org/wordprocessingml/2006/main" xmlns:w14="http://schemas.microsoft.com/office/word/2010/wordml" xmlns:w15="http://schemas.microsoft.com/office/word/2012/wordml" xmlns:w16cex="http://schemas.microsoft.com/office/word/2018/wordml/cex" xmlns:w16cid="http://schemas.microsoft.com/office/word/2016/wordml/cid" xmlns:w16="http://schemas.microsoft.com/office/word/2018/wordml" xmlns:w16sdtdh="http://schemas.microsoft.com/office/word/2020/wordml/sdtdatahash" xmlns:w16se="http://schemas.microsoft.com/office/word/2015/wordml/symex" xmlns:wpg="http://schemas.microsoft.com/office/word/2010/wordprocessingGroup" xmlns:wpi="http://schemas.microsoft.com/office/word/2010/wordprocessingInk" xmlns:wne="http://schemas.microsoft.com/office/word/2006/wordml" xmlns:wps="http://schemas.microsoft.com/office/word/2010/wordprocessingShape" mc:Ignorable="w14 w15 w16se w16cid w16 w16cex w16sdtdh wp14">
+<w:ftr xmlns:wpc="http://schemas.microsoft.com/office/word/2010/wordprocessingCanvas" xmlns:cx="http://schemas.microsoft.com/office/drawing/2014/chartex" xmlns:cx1="http://schemas.microsoft.com/office/drawing/2015/9/8/chartex" xmlns:cx2="http://schemas.microsoft.com/office/drawing/2015/10/21/chartex" xmlns:cx3="http://schemas.microsoft.com/office/drawing/2016/5/9/chartex" xmlns:cx4="http://schemas.microsoft.com/office/drawing/2016/5/10/chartex" xmlns:cx5="http://schemas.microsoft.com/office/drawing/2016/5/11/chartex" xmlns:cx6="http://schemas.microsoft.com/office/drawing/2016/5/12/chartex" xmlns:cx7="http://schemas.microsoft.com/office/drawing/2016/5/13/chartex" xmlns:cx8="http://schemas.microsoft.com/office/drawing/2016/5/14/chartex" xmlns:mc="http://schemas.openxmlformats.org/markup-compatibility/2006" xmlns:aink="http://schemas.microsoft.com/office/drawing/2016/ink" xmlns:am3d="http://schemas.microsoft.com/office/drawing/2017/model3d" xmlns:o="urn:schemas-microsoft-com:office:office" xmlns:r="http://schemas.openxmlformats.org/officeDocument/2006/relationships" xmlns:m="http://schemas.openxmlformats.org/officeDocument/2006/math" xmlns:v="urn:schemas-microsoft-com:vml" xmlns:wp14="http://schemas.microsoft.com/office/word/2010/wordprocessingDrawing" xmlns:wp="http://schemas.openxmlformats.org/drawingml/2006/wordprocessingDrawing" xmlns:w10="urn:schemas-microsoft-com:office:word" xmlns:w="http://schemas.openxmlformats.org/wordprocessingml/2006/main" xmlns:w14="http://schemas.microsoft.com/office/word/2010/wordml" xmlns:w15="http://schemas.microsoft.com/office/word/2012/wordml" xmlns:w16cid="http://schemas.microsoft.com/office/word/2016/wordml/cid" xmlns:w16se="http://schemas.microsoft.com/office/word/2015/wordml/symex" xmlns:wpg="http://schemas.microsoft.com/office/word/2010/wordprocessingGroup" xmlns:wpi="http://schemas.microsoft.com/office/word/2010/wordprocessingInk" xmlns:wne="http://schemas.microsoft.com/office/word/2006/wordml" xmlns:wps="http://schemas.microsoft.com/office/word/2010/wordprocessingShape" mc:Ignorable="w14 w15 w16se w16cid wp14">
   <w:p>
     <w:pPr>
       <w:pStyle w:val="Footer"/>
@@ -1255,7 +1033,7 @@
 </file>
 
 <file path=word/footer2.xml><?xml version="1.0" encoding="utf-8"?>
-<w:ftr xmlns:wpc="http://schemas.microsoft.com/office/word/2010/wordprocessingCanvas" xmlns:cx="http://schemas.microsoft.com/office/drawing/2014/chartex" xmlns:cx1="http://schemas.microsoft.com/office/drawing/2015/9/8/chartex" xmlns:cx2="http://schemas.microsoft.com/office/drawing/2015/10/21/chartex" xmlns:cx3="http://schemas.microsoft.com/office/drawing/2016/5/9/chartex" xmlns:cx4="http://schemas.microsoft.com/office/drawing/2016/5/10/chartex" xmlns:cx5="http://schemas.microsoft.com/office/drawing/2016/5/11/chartex" xmlns:cx6="http://schemas.microsoft.com/office/drawing/2016/5/12/chartex" xmlns:cx7="http://schemas.microsoft.com/office/drawing/2016/5/13/chartex" xmlns:cx8="http://schemas.microsoft.com/office/drawing/2016/5/14/chartex" xmlns:mc="http://schemas.openxmlformats.org/markup-compatibility/2006" xmlns:aink="http://schemas.microsoft.com/office/drawing/2016/ink" xmlns:am3d="http://schemas.microsoft.com/office/drawing/2017/model3d" xmlns:o="urn:schemas-microsoft-com:office:office" xmlns:oel="http://schemas.microsoft.com/office/2019/extlst" xmlns:r="http://schemas.openxmlformats.org/officeDocument/2006/relationships" xmlns:m="http://schemas.openxmlformats.org/officeDocument/2006/math" xmlns:v="urn:schemas-microsoft-com:vml" xmlns:wp14="http://schemas.microsoft.com/office/word/2010/wordprocessingDrawing" xmlns:wp="http://schemas.openxmlformats.org/drawingml/2006/wordprocessingDrawing" xmlns:w10="urn:schemas-microsoft-com:office:word" xmlns:w="http://schemas.openxmlformats.org/wordprocessingml/2006/main" xmlns:w14="http://schemas.microsoft.com/office/word/2010/wordml" xmlns:w15="http://schemas.microsoft.com/office/word/2012/wordml" xmlns:w16cex="http://schemas.microsoft.com/office/word/2018/wordml/cex" xmlns:w16cid="http://schemas.microsoft.com/office/word/2016/wordml/cid" xmlns:w16="http://schemas.microsoft.com/office/word/2018/wordml" xmlns:w16sdtdh="http://schemas.microsoft.com/office/word/2020/wordml/sdtdatahash" xmlns:w16se="http://schemas.microsoft.com/office/word/2015/wordml/symex" xmlns:wpg="http://schemas.microsoft.com/office/word/2010/wordprocessingGroup" xmlns:wpi="http://schemas.microsoft.com/office/word/2010/wordprocessingInk" xmlns:wne="http://schemas.microsoft.com/office/word/2006/wordml" xmlns:wps="http://schemas.microsoft.com/office/word/2010/wordprocessingShape" mc:Ignorable="w14 w15 w16se w16cid w16 w16cex w16sdtdh wp14">
+<w:ftr xmlns:wpc="http://schemas.microsoft.com/office/word/2010/wordprocessingCanvas" xmlns:cx="http://schemas.microsoft.com/office/drawing/2014/chartex" xmlns:cx1="http://schemas.microsoft.com/office/drawing/2015/9/8/chartex" xmlns:cx2="http://schemas.microsoft.com/office/drawing/2015/10/21/chartex" xmlns:cx3="http://schemas.microsoft.com/office/drawing/2016/5/9/chartex" xmlns:cx4="http://schemas.microsoft.com/office/drawing/2016/5/10/chartex" xmlns:cx5="http://schemas.microsoft.com/office/drawing/2016/5/11/chartex" xmlns:cx6="http://schemas.microsoft.com/office/drawing/2016/5/12/chartex" xmlns:cx7="http://schemas.microsoft.com/office/drawing/2016/5/13/chartex" xmlns:cx8="http://schemas.microsoft.com/office/drawing/2016/5/14/chartex" xmlns:mc="http://schemas.openxmlformats.org/markup-compatibility/2006" xmlns:aink="http://schemas.microsoft.com/office/drawing/2016/ink" xmlns:am3d="http://schemas.microsoft.com/office/drawing/2017/model3d" xmlns:o="urn:schemas-microsoft-com:office:office" xmlns:r="http://schemas.openxmlformats.org/officeDocument/2006/relationships" xmlns:m="http://schemas.openxmlformats.org/officeDocument/2006/math" xmlns:v="urn:schemas-microsoft-com:vml" xmlns:wp14="http://schemas.microsoft.com/office/word/2010/wordprocessingDrawing" xmlns:wp="http://schemas.openxmlformats.org/drawingml/2006/wordprocessingDrawing" xmlns:w10="urn:schemas-microsoft-com:office:word" xmlns:w="http://schemas.openxmlformats.org/wordprocessingml/2006/main" xmlns:w14="http://schemas.microsoft.com/office/word/2010/wordml" xmlns:w15="http://schemas.microsoft.com/office/word/2012/wordml" xmlns:w16cid="http://schemas.microsoft.com/office/word/2016/wordml/cid" xmlns:w16se="http://schemas.microsoft.com/office/word/2015/wordml/symex" xmlns:wpg="http://schemas.microsoft.com/office/word/2010/wordprocessingGroup" xmlns:wpi="http://schemas.microsoft.com/office/word/2010/wordprocessingInk" xmlns:wne="http://schemas.microsoft.com/office/word/2006/wordml" xmlns:wps="http://schemas.microsoft.com/office/word/2010/wordprocessingShape" mc:Ignorable="w14 w15 w16se w16cid wp14">
   <w:p>
     <w:pPr>
       <w:tabs>
@@ -1384,7 +1162,7 @@
 </file>
 
 <file path=word/footer3.xml><?xml version="1.0" encoding="utf-8"?>
-<w:ftr xmlns:wpc="http://schemas.microsoft.com/office/word/2010/wordprocessingCanvas" xmlns:cx="http://schemas.microsoft.com/office/drawing/2014/chartex" xmlns:cx1="http://schemas.microsoft.com/office/drawing/2015/9/8/chartex" xmlns:cx2="http://schemas.microsoft.com/office/drawing/2015/10/21/chartex" xmlns:cx3="http://schemas.microsoft.com/office/drawing/2016/5/9/chartex" xmlns:cx4="http://schemas.microsoft.com/office/drawing/2016/5/10/chartex" xmlns:cx5="http://schemas.microsoft.com/office/drawing/2016/5/11/chartex" xmlns:cx6="http://schemas.microsoft.com/office/drawing/2016/5/12/chartex" xmlns:cx7="http://schemas.microsoft.com/office/drawing/2016/5/13/chartex" xmlns:cx8="http://schemas.microsoft.com/office/drawing/2016/5/14/chartex" xmlns:mc="http://schemas.openxmlformats.org/markup-compatibility/2006" xmlns:aink="http://schemas.microsoft.com/office/drawing/2016/ink" xmlns:am3d="http://schemas.microsoft.com/office/drawing/2017/model3d" xmlns:o="urn:schemas-microsoft-com:office:office" xmlns:oel="http://schemas.microsoft.com/office/2019/extlst" xmlns:r="http://schemas.openxmlformats.org/officeDocument/2006/relationships" xmlns:m="http://schemas.openxmlformats.org/officeDocument/2006/math" xmlns:v="urn:schemas-microsoft-com:vml" xmlns:wp14="http://schemas.microsoft.com/office/word/2010/wordprocessingDrawing" xmlns:wp="http://schemas.openxmlformats.org/drawingml/2006/wordprocessingDrawing" xmlns:w10="urn:schemas-microsoft-com:office:word" xmlns:w="http://schemas.openxmlformats.org/wordprocessingml/2006/main" xmlns:w14="http://schemas.microsoft.com/office/word/2010/wordml" xmlns:w15="http://schemas.microsoft.com/office/word/2012/wordml" xmlns:w16cex="http://schemas.microsoft.com/office/word/2018/wordml/cex" xmlns:w16cid="http://schemas.microsoft.com/office/word/2016/wordml/cid" xmlns:w16="http://schemas.microsoft.com/office/word/2018/wordml" xmlns:w16sdtdh="http://schemas.microsoft.com/office/word/2020/wordml/sdtdatahash" xmlns:w16se="http://schemas.microsoft.com/office/word/2015/wordml/symex" xmlns:wpg="http://schemas.microsoft.com/office/word/2010/wordprocessingGroup" xmlns:wpi="http://schemas.microsoft.com/office/word/2010/wordprocessingInk" xmlns:wne="http://schemas.microsoft.com/office/word/2006/wordml" xmlns:wps="http://schemas.microsoft.com/office/word/2010/wordprocessingShape" mc:Ignorable="w14 w15 w16se w16cid w16 w16cex w16sdtdh wp14">
+<w:ftr xmlns:wpc="http://schemas.microsoft.com/office/word/2010/wordprocessingCanvas" xmlns:cx="http://schemas.microsoft.com/office/drawing/2014/chartex" xmlns:cx1="http://schemas.microsoft.com/office/drawing/2015/9/8/chartex" xmlns:cx2="http://schemas.microsoft.com/office/drawing/2015/10/21/chartex" xmlns:cx3="http://schemas.microsoft.com/office/drawing/2016/5/9/chartex" xmlns:cx4="http://schemas.microsoft.com/office/drawing/2016/5/10/chartex" xmlns:cx5="http://schemas.microsoft.com/office/drawing/2016/5/11/chartex" xmlns:cx6="http://schemas.microsoft.com/office/drawing/2016/5/12/chartex" xmlns:cx7="http://schemas.microsoft.com/office/drawing/2016/5/13/chartex" xmlns:cx8="http://schemas.microsoft.com/office/drawing/2016/5/14/chartex" xmlns:mc="http://schemas.openxmlformats.org/markup-compatibility/2006" xmlns:aink="http://schemas.microsoft.com/office/drawing/2016/ink" xmlns:am3d="http://schemas.microsoft.com/office/drawing/2017/model3d" xmlns:o="urn:schemas-microsoft-com:office:office" xmlns:r="http://schemas.openxmlformats.org/officeDocument/2006/relationships" xmlns:m="http://schemas.openxmlformats.org/officeDocument/2006/math" xmlns:v="urn:schemas-microsoft-com:vml" xmlns:wp14="http://schemas.microsoft.com/office/word/2010/wordprocessingDrawing" xmlns:wp="http://schemas.openxmlformats.org/drawingml/2006/wordprocessingDrawing" xmlns:w10="urn:schemas-microsoft-com:office:word" xmlns:w="http://schemas.openxmlformats.org/wordprocessingml/2006/main" xmlns:w14="http://schemas.microsoft.com/office/word/2010/wordml" xmlns:w15="http://schemas.microsoft.com/office/word/2012/wordml" xmlns:w16cid="http://schemas.microsoft.com/office/word/2016/wordml/cid" xmlns:w16se="http://schemas.microsoft.com/office/word/2015/wordml/symex" xmlns:wpg="http://schemas.microsoft.com/office/word/2010/wordprocessingGroup" xmlns:wpi="http://schemas.microsoft.com/office/word/2010/wordprocessingInk" xmlns:wne="http://schemas.microsoft.com/office/word/2006/wordml" xmlns:wps="http://schemas.microsoft.com/office/word/2010/wordprocessingShape" mc:Ignorable="w14 w15 w16se w16cid wp14">
   <w:p>
     <w:pPr>
       <w:pStyle w:val="Footer"/>
@@ -1394,7 +1172,7 @@
 </file>
 
 <file path=word/footnotes.xml><?xml version="1.0" encoding="utf-8"?>
-<w:footnotes xmlns:wpc="http://schemas.microsoft.com/office/word/2010/wordprocessingCanvas" xmlns:cx="http://schemas.microsoft.com/office/drawing/2014/chartex" xmlns:cx1="http://schemas.microsoft.com/office/drawing/2015/9/8/chartex" xmlns:cx2="http://schemas.microsoft.com/office/drawing/2015/10/21/chartex" xmlns:cx3="http://schemas.microsoft.com/office/drawing/2016/5/9/chartex" xmlns:cx4="http://schemas.microsoft.com/office/drawing/2016/5/10/chartex" xmlns:cx5="http://schemas.microsoft.com/office/drawing/2016/5/11/chartex" xmlns:cx6="http://schemas.microsoft.com/office/drawing/2016/5/12/chartex" xmlns:cx7="http://schemas.microsoft.com/office/drawing/2016/5/13/chartex" xmlns:cx8="http://schemas.microsoft.com/office/drawing/2016/5/14/chartex" xmlns:mc="http://schemas.openxmlformats.org/markup-compatibility/2006" xmlns:aink="http://schemas.microsoft.com/office/drawing/2016/ink" xmlns:am3d="http://schemas.microsoft.com/office/drawing/2017/model3d" xmlns:o="urn:schemas-microsoft-com:office:office" xmlns:oel="http://schemas.microsoft.com/office/2019/extlst" xmlns:r="http://schemas.openxmlformats.org/officeDocument/2006/relationships" xmlns:m="http://schemas.openxmlformats.org/officeDocument/2006/math" xmlns:v="urn:schemas-microsoft-com:vml" xmlns:wp14="http://schemas.microsoft.com/office/word/2010/wordprocessingDrawing" xmlns:wp="http://schemas.openxmlformats.org/drawingml/2006/wordprocessingDrawing" xmlns:w10="urn:schemas-microsoft-com:office:word" xmlns:w="http://schemas.openxmlformats.org/wordprocessingml/2006/main" xmlns:w14="http://schemas.microsoft.com/office/word/2010/wordml" xmlns:w15="http://schemas.microsoft.com/office/word/2012/wordml" xmlns:w16cex="http://schemas.microsoft.com/office/word/2018/wordml/cex" xmlns:w16cid="http://schemas.microsoft.com/office/word/2016/wordml/cid" xmlns:w16="http://schemas.microsoft.com/office/word/2018/wordml" xmlns:w16sdtdh="http://schemas.microsoft.com/office/word/2020/wordml/sdtdatahash" xmlns:w16se="http://schemas.microsoft.com/office/word/2015/wordml/symex" xmlns:wpg="http://schemas.microsoft.com/office/word/2010/wordprocessingGroup" xmlns:wpi="http://schemas.microsoft.com/office/word/2010/wordprocessingInk" xmlns:wne="http://schemas.microsoft.com/office/word/2006/wordml" xmlns:wps="http://schemas.microsoft.com/office/word/2010/wordprocessingShape" mc:Ignorable="w14 w15 w16se w16cid w16 w16cex w16sdtdh wp14">
+<w:footnotes xmlns:wpc="http://schemas.microsoft.com/office/word/2010/wordprocessingCanvas" xmlns:cx="http://schemas.microsoft.com/office/drawing/2014/chartex" xmlns:cx1="http://schemas.microsoft.com/office/drawing/2015/9/8/chartex" xmlns:cx2="http://schemas.microsoft.com/office/drawing/2015/10/21/chartex" xmlns:cx3="http://schemas.microsoft.com/office/drawing/2016/5/9/chartex" xmlns:cx4="http://schemas.microsoft.com/office/drawing/2016/5/10/chartex" xmlns:cx5="http://schemas.microsoft.com/office/drawing/2016/5/11/chartex" xmlns:cx6="http://schemas.microsoft.com/office/drawing/2016/5/12/chartex" xmlns:cx7="http://schemas.microsoft.com/office/drawing/2016/5/13/chartex" xmlns:cx8="http://schemas.microsoft.com/office/drawing/2016/5/14/chartex" xmlns:mc="http://schemas.openxmlformats.org/markup-compatibility/2006" xmlns:aink="http://schemas.microsoft.com/office/drawing/2016/ink" xmlns:am3d="http://schemas.microsoft.com/office/drawing/2017/model3d" xmlns:o="urn:schemas-microsoft-com:office:office" xmlns:r="http://schemas.openxmlformats.org/officeDocument/2006/relationships" xmlns:m="http://schemas.openxmlformats.org/officeDocument/2006/math" xmlns:v="urn:schemas-microsoft-com:vml" xmlns:wp14="http://schemas.microsoft.com/office/word/2010/wordprocessingDrawing" xmlns:wp="http://schemas.openxmlformats.org/drawingml/2006/wordprocessingDrawing" xmlns:w10="urn:schemas-microsoft-com:office:word" xmlns:w="http://schemas.openxmlformats.org/wordprocessingml/2006/main" xmlns:w14="http://schemas.microsoft.com/office/word/2010/wordml" xmlns:w15="http://schemas.microsoft.com/office/word/2012/wordml" xmlns:w16cid="http://schemas.microsoft.com/office/word/2016/wordml/cid" xmlns:w16se="http://schemas.microsoft.com/office/word/2015/wordml/symex" xmlns:wpg="http://schemas.microsoft.com/office/word/2010/wordprocessingGroup" xmlns:wpi="http://schemas.microsoft.com/office/word/2010/wordprocessingInk" xmlns:wne="http://schemas.microsoft.com/office/word/2006/wordml" xmlns:wps="http://schemas.microsoft.com/office/word/2010/wordprocessingShape" mc:Ignorable="w14 w15 w16se w16cid wp14">
   <w:footnote w:type="separator" w:id="-1">
     <w:p>
       <w:pPr>
@@ -1419,7 +1197,7 @@
 </file>
 
 <file path=word/header1.xml><?xml version="1.0" encoding="utf-8"?>
-<w:hdr xmlns:wpc="http://schemas.microsoft.com/office/word/2010/wordprocessingCanvas" xmlns:cx="http://schemas.microsoft.com/office/drawing/2014/chartex" xmlns:cx1="http://schemas.microsoft.com/office/drawing/2015/9/8/chartex" xmlns:cx2="http://schemas.microsoft.com/office/drawing/2015/10/21/chartex" xmlns:cx3="http://schemas.microsoft.com/office/drawing/2016/5/9/chartex" xmlns:cx4="http://schemas.microsoft.com/office/drawing/2016/5/10/chartex" xmlns:cx5="http://schemas.microsoft.com/office/drawing/2016/5/11/chartex" xmlns:cx6="http://schemas.microsoft.com/office/drawing/2016/5/12/chartex" xmlns:cx7="http://schemas.microsoft.com/office/drawing/2016/5/13/chartex" xmlns:cx8="http://schemas.microsoft.com/office/drawing/2016/5/14/chartex" xmlns:mc="http://schemas.openxmlformats.org/markup-compatibility/2006" xmlns:aink="http://schemas.microsoft.com/office/drawing/2016/ink" xmlns:am3d="http://schemas.microsoft.com/office/drawing/2017/model3d" xmlns:o="urn:schemas-microsoft-com:office:office" xmlns:oel="http://schemas.microsoft.com/office/2019/extlst" xmlns:r="http://schemas.openxmlformats.org/officeDocument/2006/relationships" xmlns:m="http://schemas.openxmlformats.org/officeDocument/2006/math" xmlns:v="urn:schemas-microsoft-com:vml" xmlns:wp14="http://schemas.microsoft.com/office/word/2010/wordprocessingDrawing" xmlns:wp="http://schemas.openxmlformats.org/drawingml/2006/wordprocessingDrawing" xmlns:w10="urn:schemas-microsoft-com:office:word" xmlns:w="http://schemas.openxmlformats.org/wordprocessingml/2006/main" xmlns:w14="http://schemas.microsoft.com/office/word/2010/wordml" xmlns:w15="http://schemas.microsoft.com/office/word/2012/wordml" xmlns:w16cex="http://schemas.microsoft.com/office/word/2018/wordml/cex" xmlns:w16cid="http://schemas.microsoft.com/office/word/2016/wordml/cid" xmlns:w16="http://schemas.microsoft.com/office/word/2018/wordml" xmlns:w16sdtdh="http://schemas.microsoft.com/office/word/2020/wordml/sdtdatahash" xmlns:w16se="http://schemas.microsoft.com/office/word/2015/wordml/symex" xmlns:wpg="http://schemas.microsoft.com/office/word/2010/wordprocessingGroup" xmlns:wpi="http://schemas.microsoft.com/office/word/2010/wordprocessingInk" xmlns:wne="http://schemas.microsoft.com/office/word/2006/wordml" xmlns:wps="http://schemas.microsoft.com/office/word/2010/wordprocessingShape" mc:Ignorable="w14 w15 w16se w16cid w16 w16cex w16sdtdh wp14">
+<w:hdr xmlns:wpc="http://schemas.microsoft.com/office/word/2010/wordprocessingCanvas" xmlns:cx="http://schemas.microsoft.com/office/drawing/2014/chartex" xmlns:cx1="http://schemas.microsoft.com/office/drawing/2015/9/8/chartex" xmlns:cx2="http://schemas.microsoft.com/office/drawing/2015/10/21/chartex" xmlns:cx3="http://schemas.microsoft.com/office/drawing/2016/5/9/chartex" xmlns:cx4="http://schemas.microsoft.com/office/drawing/2016/5/10/chartex" xmlns:cx5="http://schemas.microsoft.com/office/drawing/2016/5/11/chartex" xmlns:cx6="http://schemas.microsoft.com/office/drawing/2016/5/12/chartex" xmlns:cx7="http://schemas.microsoft.com/office/drawing/2016/5/13/chartex" xmlns:cx8="http://schemas.microsoft.com/office/drawing/2016/5/14/chartex" xmlns:mc="http://schemas.openxmlformats.org/markup-compatibility/2006" xmlns:aink="http://schemas.microsoft.com/office/drawing/2016/ink" xmlns:am3d="http://schemas.microsoft.com/office/drawing/2017/model3d" xmlns:o="urn:schemas-microsoft-com:office:office" xmlns:r="http://schemas.openxmlformats.org/officeDocument/2006/relationships" xmlns:m="http://schemas.openxmlformats.org/officeDocument/2006/math" xmlns:v="urn:schemas-microsoft-com:vml" xmlns:wp14="http://schemas.microsoft.com/office/word/2010/wordprocessingDrawing" xmlns:wp="http://schemas.openxmlformats.org/drawingml/2006/wordprocessingDrawing" xmlns:w10="urn:schemas-microsoft-com:office:word" xmlns:w="http://schemas.openxmlformats.org/wordprocessingml/2006/main" xmlns:w14="http://schemas.microsoft.com/office/word/2010/wordml" xmlns:w15="http://schemas.microsoft.com/office/word/2012/wordml" xmlns:w16cid="http://schemas.microsoft.com/office/word/2016/wordml/cid" xmlns:w16se="http://schemas.microsoft.com/office/word/2015/wordml/symex" xmlns:wpg="http://schemas.microsoft.com/office/word/2010/wordprocessingGroup" xmlns:wpi="http://schemas.microsoft.com/office/word/2010/wordprocessingInk" xmlns:wne="http://schemas.microsoft.com/office/word/2006/wordml" xmlns:wps="http://schemas.microsoft.com/office/word/2010/wordprocessingShape" mc:Ignorable="w14 w15 w16se w16cid wp14">
   <w:p>
     <w:pPr>
       <w:pStyle w:val="Header"/>
@@ -1449,7 +1227,7 @@
           <v:path o:extrusionok="f" gradientshapeok="t" o:connecttype="rect"/>
           <o:lock v:ext="edit" aspectratio="t"/>
         </v:shapetype>
-        <v:shape id="WordPictureWatermark1215434938" o:spid="_x0000_s1027" type="#_x0000_t75" style="position:absolute;margin-left:0;margin-top:0;width:496.05pt;height:496.05pt;z-index:-251654144;mso-position-horizontal:center;mso-position-horizontal-relative:margin;mso-position-vertical:center;mso-position-vertical-relative:margin" o:allowincell="f">
+        <v:shape id="WordPictureWatermark1215434938" o:spid="_x0000_s2051" type="#_x0000_t75" style="position:absolute;margin-left:0;margin-top:0;width:496.05pt;height:496.05pt;z-index:-251654144;mso-position-horizontal:center;mso-position-horizontal-relative:margin;mso-position-vertical:center;mso-position-vertical-relative:margin" o:allowincell="f">
           <v:imagedata r:id="rId1" o:title="PULO PARA SA PUSO LOGO (1)" gain="19661f" blacklevel="22938f"/>
           <w10:wrap anchorx="margin" anchory="margin"/>
         </v:shape>
@@ -1460,7 +1238,7 @@
 </file>
 
 <file path=word/header2.xml><?xml version="1.0" encoding="utf-8"?>
-<w:hdr xmlns:wpc="http://schemas.microsoft.com/office/word/2010/wordprocessingCanvas" xmlns:cx="http://schemas.microsoft.com/office/drawing/2014/chartex" xmlns:cx1="http://schemas.microsoft.com/office/drawing/2015/9/8/chartex" xmlns:cx2="http://schemas.microsoft.com/office/drawing/2015/10/21/chartex" xmlns:cx3="http://schemas.microsoft.com/office/drawing/2016/5/9/chartex" xmlns:cx4="http://schemas.microsoft.com/office/drawing/2016/5/10/chartex" xmlns:cx5="http://schemas.microsoft.com/office/drawing/2016/5/11/chartex" xmlns:cx6="http://schemas.microsoft.com/office/drawing/2016/5/12/chartex" xmlns:cx7="http://schemas.microsoft.com/office/drawing/2016/5/13/chartex" xmlns:cx8="http://schemas.microsoft.com/office/drawing/2016/5/14/chartex" xmlns:mc="http://schemas.openxmlformats.org/markup-compatibility/2006" xmlns:aink="http://schemas.microsoft.com/office/drawing/2016/ink" xmlns:am3d="http://schemas.microsoft.com/office/drawing/2017/model3d" xmlns:o="urn:schemas-microsoft-com:office:office" xmlns:oel="http://schemas.microsoft.com/office/2019/extlst" xmlns:r="http://schemas.openxmlformats.org/officeDocument/2006/relationships" xmlns:m="http://schemas.openxmlformats.org/officeDocument/2006/math" xmlns:v="urn:schemas-microsoft-com:vml" xmlns:wp14="http://schemas.microsoft.com/office/word/2010/wordprocessingDrawing" xmlns:wp="http://schemas.openxmlformats.org/drawingml/2006/wordprocessingDrawing" xmlns:w10="urn:schemas-microsoft-com:office:word" xmlns:w="http://schemas.openxmlformats.org/wordprocessingml/2006/main" xmlns:w14="http://schemas.microsoft.com/office/word/2010/wordml" xmlns:w15="http://schemas.microsoft.com/office/word/2012/wordml" xmlns:w16cex="http://schemas.microsoft.com/office/word/2018/wordml/cex" xmlns:w16cid="http://schemas.microsoft.com/office/word/2016/wordml/cid" xmlns:w16="http://schemas.microsoft.com/office/word/2018/wordml" xmlns:w16sdtdh="http://schemas.microsoft.com/office/word/2020/wordml/sdtdatahash" xmlns:w16se="http://schemas.microsoft.com/office/word/2015/wordml/symex" xmlns:wpg="http://schemas.microsoft.com/office/word/2010/wordprocessingGroup" xmlns:wpi="http://schemas.microsoft.com/office/word/2010/wordprocessingInk" xmlns:wne="http://schemas.microsoft.com/office/word/2006/wordml" xmlns:wps="http://schemas.microsoft.com/office/word/2010/wordprocessingShape" mc:Ignorable="w14 w15 w16se w16cid w16 w16cex w16sdtdh wp14">
+<w:hdr xmlns:wpc="http://schemas.microsoft.com/office/word/2010/wordprocessingCanvas" xmlns:cx="http://schemas.microsoft.com/office/drawing/2014/chartex" xmlns:cx1="http://schemas.microsoft.com/office/drawing/2015/9/8/chartex" xmlns:cx2="http://schemas.microsoft.com/office/drawing/2015/10/21/chartex" xmlns:cx3="http://schemas.microsoft.com/office/drawing/2016/5/9/chartex" xmlns:cx4="http://schemas.microsoft.com/office/drawing/2016/5/10/chartex" xmlns:cx5="http://schemas.microsoft.com/office/drawing/2016/5/11/chartex" xmlns:cx6="http://schemas.microsoft.com/office/drawing/2016/5/12/chartex" xmlns:cx7="http://schemas.microsoft.com/office/drawing/2016/5/13/chartex" xmlns:cx8="http://schemas.microsoft.com/office/drawing/2016/5/14/chartex" xmlns:mc="http://schemas.openxmlformats.org/markup-compatibility/2006" xmlns:aink="http://schemas.microsoft.com/office/drawing/2016/ink" xmlns:am3d="http://schemas.microsoft.com/office/drawing/2017/model3d" xmlns:o="urn:schemas-microsoft-com:office:office" xmlns:r="http://schemas.openxmlformats.org/officeDocument/2006/relationships" xmlns:m="http://schemas.openxmlformats.org/officeDocument/2006/math" xmlns:v="urn:schemas-microsoft-com:vml" xmlns:wp14="http://schemas.microsoft.com/office/word/2010/wordprocessingDrawing" xmlns:wp="http://schemas.openxmlformats.org/drawingml/2006/wordprocessingDrawing" xmlns:w10="urn:schemas-microsoft-com:office:word" xmlns:w="http://schemas.openxmlformats.org/wordprocessingml/2006/main" xmlns:w14="http://schemas.microsoft.com/office/word/2010/wordml" xmlns:w15="http://schemas.microsoft.com/office/word/2012/wordml" xmlns:w16cid="http://schemas.microsoft.com/office/word/2016/wordml/cid" xmlns:w16se="http://schemas.microsoft.com/office/word/2015/wordml/symex" xmlns:wpg="http://schemas.microsoft.com/office/word/2010/wordprocessingGroup" xmlns:wpi="http://schemas.microsoft.com/office/word/2010/wordprocessingInk" xmlns:wne="http://schemas.microsoft.com/office/word/2006/wordml" xmlns:wps="http://schemas.microsoft.com/office/word/2010/wordprocessingShape" mc:Ignorable="w14 w15 w16se w16cid wp14">
   <w:p>
     <w:pPr>
       <w:pStyle w:val="Header"/>
@@ -1491,7 +1269,7 @@
           <v:path o:extrusionok="f" gradientshapeok="t" o:connecttype="rect"/>
           <o:lock v:ext="edit" aspectratio="t"/>
         </v:shapetype>
-        <v:shape id="WordPictureWatermark1215434939" o:spid="_x0000_s1028" type="#_x0000_t75" style="position:absolute;left:0;text-align:left;margin-left:0;margin-top:0;width:496.05pt;height:496.05pt;z-index:-251653120;mso-position-horizontal:center;mso-position-horizontal-relative:margin;mso-position-vertical:center;mso-position-vertical-relative:margin" o:allowincell="f">
+        <v:shape id="WordPictureWatermark1215434939" o:spid="_x0000_s2052" type="#_x0000_t75" style="position:absolute;left:0;text-align:left;margin-left:0;margin-top:0;width:496.05pt;height:496.05pt;z-index:-251653120;mso-position-horizontal:center;mso-position-horizontal-relative:margin;mso-position-vertical:center;mso-position-vertical-relative:margin" o:allowincell="f">
           <v:imagedata r:id="rId1" o:title="PULO PARA SA PUSO LOGO (1)" gain="19661f" blacklevel="22938f"/>
           <w10:wrap anchorx="margin" anchory="margin"/>
         </v:shape>
@@ -1725,7 +1503,7 @@
             </wp:anchor>
           </w:drawing>
         </mc:Choice>
-        <mc:Fallback>
+        <mc:Fallback xmlns:w16sdtdh="http://schemas.microsoft.com/office/word/2020/wordml/sdtdatahash" xmlns:w16="http://schemas.microsoft.com/office/word/2018/wordml" xmlns:w16cex="http://schemas.microsoft.com/office/word/2018/wordml/cex" xmlns:oel="http://schemas.microsoft.com/office/2019/extlst">
           <w:pict>
             <v:shape w14:anchorId="0E4B1467" id="Freeform: Shape 1" o:spid="_x0000_s1029" style="position:absolute;left:0;text-align:left;margin-left:138.05pt;margin-top:-29.1pt;width:223pt;height:105.45pt;z-index:251660288;visibility:visible;mso-wrap-style:square;mso-width-percent:0;mso-height-percent:0;mso-wrap-distance-left:9pt;mso-wrap-distance-top:0;mso-wrap-distance-right:9pt;mso-wrap-distance-bottom:0;mso-position-horizontal:absolute;mso-position-horizontal-relative:text;mso-position-vertical:absolute;mso-position-vertical-relative:text;mso-width-percent:0;mso-height-percent:0;mso-width-relative:margin;mso-height-relative:margin;v-text-anchor:top" coordsize="2832100,1727200" o:spt="100" o:gfxdata="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" adj="-11796480,,5400" path="m,l,1727200r2832100,l2832100,,,xe" stroked="f">
               <v:stroke joinstyle="miter"/>
@@ -1896,7 +1674,7 @@
 </file>
 
 <file path=word/header3.xml><?xml version="1.0" encoding="utf-8"?>
-<w:hdr xmlns:wpc="http://schemas.microsoft.com/office/word/2010/wordprocessingCanvas" xmlns:cx="http://schemas.microsoft.com/office/drawing/2014/chartex" xmlns:cx1="http://schemas.microsoft.com/office/drawing/2015/9/8/chartex" xmlns:cx2="http://schemas.microsoft.com/office/drawing/2015/10/21/chartex" xmlns:cx3="http://schemas.microsoft.com/office/drawing/2016/5/9/chartex" xmlns:cx4="http://schemas.microsoft.com/office/drawing/2016/5/10/chartex" xmlns:cx5="http://schemas.microsoft.com/office/drawing/2016/5/11/chartex" xmlns:cx6="http://schemas.microsoft.com/office/drawing/2016/5/12/chartex" xmlns:cx7="http://schemas.microsoft.com/office/drawing/2016/5/13/chartex" xmlns:cx8="http://schemas.microsoft.com/office/drawing/2016/5/14/chartex" xmlns:mc="http://schemas.openxmlformats.org/markup-compatibility/2006" xmlns:aink="http://schemas.microsoft.com/office/drawing/2016/ink" xmlns:am3d="http://schemas.microsoft.com/office/drawing/2017/model3d" xmlns:o="urn:schemas-microsoft-com:office:office" xmlns:oel="http://schemas.microsoft.com/office/2019/extlst" xmlns:r="http://schemas.openxmlformats.org/officeDocument/2006/relationships" xmlns:m="http://schemas.openxmlformats.org/officeDocument/2006/math" xmlns:v="urn:schemas-microsoft-com:vml" xmlns:wp14="http://schemas.microsoft.com/office/word/2010/wordprocessingDrawing" xmlns:wp="http://schemas.openxmlformats.org/drawingml/2006/wordprocessingDrawing" xmlns:w10="urn:schemas-microsoft-com:office:word" xmlns:w="http://schemas.openxmlformats.org/wordprocessingml/2006/main" xmlns:w14="http://schemas.microsoft.com/office/word/2010/wordml" xmlns:w15="http://schemas.microsoft.com/office/word/2012/wordml" xmlns:w16cex="http://schemas.microsoft.com/office/word/2018/wordml/cex" xmlns:w16cid="http://schemas.microsoft.com/office/word/2016/wordml/cid" xmlns:w16="http://schemas.microsoft.com/office/word/2018/wordml" xmlns:w16sdtdh="http://schemas.microsoft.com/office/word/2020/wordml/sdtdatahash" xmlns:w16se="http://schemas.microsoft.com/office/word/2015/wordml/symex" xmlns:wpg="http://schemas.microsoft.com/office/word/2010/wordprocessingGroup" xmlns:wpi="http://schemas.microsoft.com/office/word/2010/wordprocessingInk" xmlns:wne="http://schemas.microsoft.com/office/word/2006/wordml" xmlns:wps="http://schemas.microsoft.com/office/word/2010/wordprocessingShape" mc:Ignorable="w14 w15 w16se w16cid w16 w16cex w16sdtdh wp14">
+<w:hdr xmlns:wpc="http://schemas.microsoft.com/office/word/2010/wordprocessingCanvas" xmlns:cx="http://schemas.microsoft.com/office/drawing/2014/chartex" xmlns:cx1="http://schemas.microsoft.com/office/drawing/2015/9/8/chartex" xmlns:cx2="http://schemas.microsoft.com/office/drawing/2015/10/21/chartex" xmlns:cx3="http://schemas.microsoft.com/office/drawing/2016/5/9/chartex" xmlns:cx4="http://schemas.microsoft.com/office/drawing/2016/5/10/chartex" xmlns:cx5="http://schemas.microsoft.com/office/drawing/2016/5/11/chartex" xmlns:cx6="http://schemas.microsoft.com/office/drawing/2016/5/12/chartex" xmlns:cx7="http://schemas.microsoft.com/office/drawing/2016/5/13/chartex" xmlns:cx8="http://schemas.microsoft.com/office/drawing/2016/5/14/chartex" xmlns:mc="http://schemas.openxmlformats.org/markup-compatibility/2006" xmlns:aink="http://schemas.microsoft.com/office/drawing/2016/ink" xmlns:am3d="http://schemas.microsoft.com/office/drawing/2017/model3d" xmlns:o="urn:schemas-microsoft-com:office:office" xmlns:r="http://schemas.openxmlformats.org/officeDocument/2006/relationships" xmlns:m="http://schemas.openxmlformats.org/officeDocument/2006/math" xmlns:v="urn:schemas-microsoft-com:vml" xmlns:wp14="http://schemas.microsoft.com/office/word/2010/wordprocessingDrawing" xmlns:wp="http://schemas.openxmlformats.org/drawingml/2006/wordprocessingDrawing" xmlns:w10="urn:schemas-microsoft-com:office:word" xmlns:w="http://schemas.openxmlformats.org/wordprocessingml/2006/main" xmlns:w14="http://schemas.microsoft.com/office/word/2010/wordml" xmlns:w15="http://schemas.microsoft.com/office/word/2012/wordml" xmlns:w16cid="http://schemas.microsoft.com/office/word/2016/wordml/cid" xmlns:w16se="http://schemas.microsoft.com/office/word/2015/wordml/symex" xmlns:wpg="http://schemas.microsoft.com/office/word/2010/wordprocessingGroup" xmlns:wpi="http://schemas.microsoft.com/office/word/2010/wordprocessingInk" xmlns:wne="http://schemas.microsoft.com/office/word/2006/wordml" xmlns:wps="http://schemas.microsoft.com/office/word/2010/wordprocessingShape" mc:Ignorable="w14 w15 w16se w16cid wp14">
   <w:p>
     <w:pPr>
       <w:pStyle w:val="Header"/>
@@ -1926,7 +1704,7 @@
           <v:path o:extrusionok="f" gradientshapeok="t" o:connecttype="rect"/>
           <o:lock v:ext="edit" aspectratio="t"/>
         </v:shapetype>
-        <v:shape id="WordPictureWatermark1215434937" o:spid="_x0000_s1026" type="#_x0000_t75" style="position:absolute;margin-left:0;margin-top:0;width:496.05pt;height:496.05pt;z-index:-251655168;mso-position-horizontal:center;mso-position-horizontal-relative:margin;mso-position-vertical:center;mso-position-vertical-relative:margin" o:allowincell="f">
+        <v:shape id="WordPictureWatermark1215434937" o:spid="_x0000_s2050" type="#_x0000_t75" style="position:absolute;margin-left:0;margin-top:0;width:496.05pt;height:496.05pt;z-index:-251655168;mso-position-horizontal:center;mso-position-horizontal-relative:margin;mso-position-vertical:center;mso-position-vertical-relative:margin" o:allowincell="f">
           <v:imagedata r:id="rId1" o:title="PULO PARA SA PUSO LOGO (1)" gain="19661f" blacklevel="22938f"/>
           <w10:wrap anchorx="margin" anchory="margin"/>
         </v:shape>
@@ -1937,7 +1715,7 @@
 </file>
 
 <file path=word/numbering.xml><?xml version="1.0" encoding="utf-8"?>
-<w:numbering xmlns:wpc="http://schemas.microsoft.com/office/word/2010/wordprocessingCanvas" xmlns:cx="http://schemas.microsoft.com/office/drawing/2014/chartex" xmlns:cx1="http://schemas.microsoft.com/office/drawing/2015/9/8/chartex" xmlns:cx2="http://schemas.microsoft.com/office/drawing/2015/10/21/chartex" xmlns:cx3="http://schemas.microsoft.com/office/drawing/2016/5/9/chartex" xmlns:cx4="http://schemas.microsoft.com/office/drawing/2016/5/10/chartex" xmlns:cx5="http://schemas.microsoft.com/office/drawing/2016/5/11/chartex" xmlns:cx6="http://schemas.microsoft.com/office/drawing/2016/5/12/chartex" xmlns:cx7="http://schemas.microsoft.com/office/drawing/2016/5/13/chartex" xmlns:cx8="http://schemas.microsoft.com/office/drawing/2016/5/14/chartex" xmlns:mc="http://schemas.openxmlformats.org/markup-compatibility/2006" xmlns:aink="http://schemas.microsoft.com/office/drawing/2016/ink" xmlns:am3d="http://schemas.microsoft.com/office/drawing/2017/model3d" xmlns:o="urn:schemas-microsoft-com:office:office" xmlns:oel="http://schemas.microsoft.com/office/2019/extlst" xmlns:r="http://schemas.openxmlformats.org/officeDocument/2006/relationships" xmlns:m="http://schemas.openxmlformats.org/officeDocument/2006/math" xmlns:v="urn:schemas-microsoft-com:vml" xmlns:wp14="http://schemas.microsoft.com/office/word/2010/wordprocessingDrawing" xmlns:wp="http://schemas.openxmlformats.org/drawingml/2006/wordprocessingDrawing" xmlns:w10="urn:schemas-microsoft-com:office:word" xmlns:w="http://schemas.openxmlformats.org/wordprocessingml/2006/main" xmlns:w14="http://schemas.microsoft.com/office/word/2010/wordml" xmlns:w15="http://schemas.microsoft.com/office/word/2012/wordml" xmlns:w16cex="http://schemas.microsoft.com/office/word/2018/wordml/cex" xmlns:w16cid="http://schemas.microsoft.com/office/word/2016/wordml/cid" xmlns:w16="http://schemas.microsoft.com/office/word/2018/wordml" xmlns:w16sdtdh="http://schemas.microsoft.com/office/word/2020/wordml/sdtdatahash" xmlns:w16se="http://schemas.microsoft.com/office/word/2015/wordml/symex" xmlns:wpg="http://schemas.microsoft.com/office/word/2010/wordprocessingGroup" xmlns:wpi="http://schemas.microsoft.com/office/word/2010/wordprocessingInk" xmlns:wne="http://schemas.microsoft.com/office/word/2006/wordml" xmlns:wps="http://schemas.microsoft.com/office/word/2010/wordprocessingShape" mc:Ignorable="w14 w15 w16se w16cid w16 w16cex w16sdtdh wp14">
+<w:numbering xmlns:wpc="http://schemas.microsoft.com/office/word/2010/wordprocessingCanvas" xmlns:cx="http://schemas.microsoft.com/office/drawing/2014/chartex" xmlns:cx1="http://schemas.microsoft.com/office/drawing/2015/9/8/chartex" xmlns:cx2="http://schemas.microsoft.com/office/drawing/2015/10/21/chartex" xmlns:cx3="http://schemas.microsoft.com/office/drawing/2016/5/9/chartex" xmlns:cx4="http://schemas.microsoft.com/office/drawing/2016/5/10/chartex" xmlns:cx5="http://schemas.microsoft.com/office/drawing/2016/5/11/chartex" xmlns:cx6="http://schemas.microsoft.com/office/drawing/2016/5/12/chartex" xmlns:cx7="http://schemas.microsoft.com/office/drawing/2016/5/13/chartex" xmlns:cx8="http://schemas.microsoft.com/office/drawing/2016/5/14/chartex" xmlns:mc="http://schemas.openxmlformats.org/markup-compatibility/2006" xmlns:aink="http://schemas.microsoft.com/office/drawing/2016/ink" xmlns:am3d="http://schemas.microsoft.com/office/drawing/2017/model3d" xmlns:o="urn:schemas-microsoft-com:office:office" xmlns:r="http://schemas.openxmlformats.org/officeDocument/2006/relationships" xmlns:m="http://schemas.openxmlformats.org/officeDocument/2006/math" xmlns:v="urn:schemas-microsoft-com:vml" xmlns:wp14="http://schemas.microsoft.com/office/word/2010/wordprocessingDrawing" xmlns:wp="http://schemas.openxmlformats.org/drawingml/2006/wordprocessingDrawing" xmlns:w10="urn:schemas-microsoft-com:office:word" xmlns:w="http://schemas.openxmlformats.org/wordprocessingml/2006/main" xmlns:w14="http://schemas.microsoft.com/office/word/2010/wordml" xmlns:w15="http://schemas.microsoft.com/office/word/2012/wordml" xmlns:w16cid="http://schemas.microsoft.com/office/word/2016/wordml/cid" xmlns:w16se="http://schemas.microsoft.com/office/word/2015/wordml/symex" xmlns:wpg="http://schemas.microsoft.com/office/word/2010/wordprocessingGroup" xmlns:wpi="http://schemas.microsoft.com/office/word/2010/wordprocessingInk" xmlns:wne="http://schemas.microsoft.com/office/word/2006/wordml" xmlns:wps="http://schemas.microsoft.com/office/word/2010/wordprocessingShape" mc:Ignorable="w14 w15 w16se w16cid wp14">
   <w:abstractNum w:abstractNumId="0" w15:restartNumberingAfterBreak="0">
     <w:nsid w:val="141D51B2"/>
     <w:multiLevelType w:val="hybridMultilevel"/>
@@ -2318,23 +2096,23 @@
       </w:pPr>
     </w:lvl>
   </w:abstractNum>
-  <w:num w:numId="1" w16cid:durableId="1608928524">
+  <w:num w:numId="1">
     <w:abstractNumId w:val="0"/>
   </w:num>
-  <w:num w:numId="2" w16cid:durableId="206600924">
+  <w:num w:numId="2">
     <w:abstractNumId w:val="2"/>
   </w:num>
-  <w:num w:numId="3" w16cid:durableId="574895741">
+  <w:num w:numId="3">
     <w:abstractNumId w:val="3"/>
   </w:num>
-  <w:num w:numId="4" w16cid:durableId="1654870662">
+  <w:num w:numId="4">
     <w:abstractNumId w:val="1"/>
   </w:num>
 </w:numbering>
 </file>
 
 <file path=word/styles.xml><?xml version="1.0" encoding="utf-8"?>
-<w:styles xmlns:mc="http://schemas.openxmlformats.org/markup-compatibility/2006" xmlns:r="http://schemas.openxmlformats.org/officeDocument/2006/relationships" xmlns:w="http://schemas.openxmlformats.org/wordprocessingml/2006/main" xmlns:w14="http://schemas.microsoft.com/office/word/2010/wordml" xmlns:w15="http://schemas.microsoft.com/office/word/2012/wordml" xmlns:w16cex="http://schemas.microsoft.com/office/word/2018/wordml/cex" xmlns:w16cid="http://schemas.microsoft.com/office/word/2016/wordml/cid" xmlns:w16="http://schemas.microsoft.com/office/word/2018/wordml" xmlns:w16sdtdh="http://schemas.microsoft.com/office/word/2020/wordml/sdtdatahash" xmlns:w16se="http://schemas.microsoft.com/office/word/2015/wordml/symex" mc:Ignorable="w14 w15 w16se w16cid w16 w16cex w16sdtdh">
+<w:styles xmlns:mc="http://schemas.openxmlformats.org/markup-compatibility/2006" xmlns:r="http://schemas.openxmlformats.org/officeDocument/2006/relationships" xmlns:w="http://schemas.openxmlformats.org/wordprocessingml/2006/main" xmlns:w14="http://schemas.microsoft.com/office/word/2010/wordml" xmlns:w15="http://schemas.microsoft.com/office/word/2012/wordml" xmlns:w16cid="http://schemas.microsoft.com/office/word/2016/wordml/cid" xmlns:w16se="http://schemas.microsoft.com/office/word/2015/wordml/symex" mc:Ignorable="w14 w15 w16se w16cid">
   <w:docDefaults>
     <w:rPrDefault>
       <w:rPr>
@@ -2352,7 +2130,7 @@
       </w:pPr>
     </w:pPrDefault>
   </w:docDefaults>
-  <w:latentStyles w:defLockedState="0" w:defUIPriority="99" w:defSemiHidden="0" w:defUnhideWhenUsed="0" w:defQFormat="0" w:count="376">
+  <w:latentStyles w:defLockedState="0" w:defUIPriority="99" w:defSemiHidden="0" w:defUnhideWhenUsed="0" w:defQFormat="0" w:count="375">
     <w:lsdException w:name="Normal" w:uiPriority="0" w:qFormat="1"/>
     <w:lsdException w:name="heading 1" w:uiPriority="9" w:qFormat="1"/>
     <w:lsdException w:name="heading 2" w:semiHidden="1" w:uiPriority="9" w:unhideWhenUsed="1" w:qFormat="1"/>
@@ -2728,7 +2506,6 @@
     <w:lsdException w:name="Smart Hyperlink" w:semiHidden="1" w:unhideWhenUsed="1"/>
     <w:lsdException w:name="Hashtag" w:semiHidden="1" w:unhideWhenUsed="1"/>
     <w:lsdException w:name="Unresolved Mention" w:semiHidden="1" w:unhideWhenUsed="1"/>
-    <w:lsdException w:name="Smart Link" w:semiHidden="1" w:unhideWhenUsed="1"/>
   </w:latentStyles>
   <w:style w:type="paragraph" w:default="1" w:styleId="Normal">
     <w:name w:val="Normal"/>
@@ -2907,835 +2684,6 @@
     </w:rPr>
   </w:style>
 </w:styles>
-</file>
-
-<file path=word/glossary/document.xml><?xml version="1.0" encoding="utf-8"?>
-<w:glossaryDocument xmlns:wpc="http://schemas.microsoft.com/office/word/2010/wordprocessingCanvas" xmlns:cx="http://schemas.microsoft.com/office/drawing/2014/chartex" xmlns:cx1="http://schemas.microsoft.com/office/drawing/2015/9/8/chartex" xmlns:cx2="http://schemas.microsoft.com/office/drawing/2015/10/21/chartex" xmlns:cx3="http://schemas.microsoft.com/office/drawing/2016/5/9/chartex" xmlns:cx4="http://schemas.microsoft.com/office/drawing/2016/5/10/chartex" xmlns:cx5="http://schemas.microsoft.com/office/drawing/2016/5/11/chartex" xmlns:cx6="http://schemas.microsoft.com/office/drawing/2016/5/12/chartex" xmlns:cx7="http://schemas.microsoft.com/office/drawing/2016/5/13/chartex" xmlns:cx8="http://schemas.microsoft.com/office/drawing/2016/5/14/chartex" xmlns:mc="http://schemas.openxmlformats.org/markup-compatibility/2006" xmlns:aink="http://schemas.microsoft.com/office/drawing/2016/ink" xmlns:am3d="http://schemas.microsoft.com/office/drawing/2017/model3d" xmlns:o="urn:schemas-microsoft-com:office:office" xmlns:oel="http://schemas.microsoft.com/office/2019/extlst" xmlns:r="http://schemas.openxmlformats.org/officeDocument/2006/relationships" xmlns:m="http://schemas.openxmlformats.org/officeDocument/2006/math" xmlns:v="urn:schemas-microsoft-com:vml" xmlns:wp14="http://schemas.microsoft.com/office/word/2010/wordprocessingDrawing" xmlns:wp="http://schemas.openxmlformats.org/drawingml/2006/wordprocessingDrawing" xmlns:w10="urn:schemas-microsoft-com:office:word" xmlns:w="http://schemas.openxmlformats.org/wordprocessingml/2006/main" xmlns:w14="http://schemas.microsoft.com/office/word/2010/wordml" xmlns:w15="http://schemas.microsoft.com/office/word/2012/wordml" xmlns:w16cex="http://schemas.microsoft.com/office/word/2018/wordml/cex" xmlns:w16cid="http://schemas.microsoft.com/office/word/2016/wordml/cid" xmlns:w16="http://schemas.microsoft.com/office/word/2018/wordml" xmlns:w16sdtdh="http://schemas.microsoft.com/office/word/2020/wordml/sdtdatahash" xmlns:w16se="http://schemas.microsoft.com/office/word/2015/wordml/symex" xmlns:wpg="http://schemas.microsoft.com/office/word/2010/wordprocessingGroup" xmlns:wpi="http://schemas.microsoft.com/office/word/2010/wordprocessingInk" xmlns:wne="http://schemas.microsoft.com/office/word/2006/wordml" xmlns:wps="http://schemas.microsoft.com/office/word/2010/wordprocessingShape" mc:Ignorable="w14 w15 w16se w16cid w16 w16cex w16sdtdh wp14">
-  <w:docParts>
-    <w:docPart>
-      <w:docPartPr>
-        <w:name w:val="33A146A5AB374005A58E7E4466C690E2"/>
-        <w:category>
-          <w:name w:val="General"/>
-          <w:gallery w:val="placeholder"/>
-        </w:category>
-        <w:types>
-          <w:type w:val="bbPlcHdr"/>
-        </w:types>
-        <w:behaviors>
-          <w:behavior w:val="content"/>
-        </w:behaviors>
-        <w:guid w:val="{D6AC8E8C-0550-46AC-95ED-CE0198FE5E91}"/>
-      </w:docPartPr>
-      <w:docPartBody>
-        <w:p>
-          <w:pPr>
-            <w:pStyle w:val="33A146A5AB374005A58E7E4466C690E2"/>
-          </w:pPr>
-          <w:r>
-            <w:rPr>
-              <w:rStyle w:val="PlaceholderText"/>
-              <w:rFonts w:ascii="Arial Nova" w:hAnsi="Arial Nova"/>
-              <w:sz w:val="24"/>
-              <w:szCs w:val="24"/>
-            </w:rPr>
-            <w:t>Choose an item.</w:t>
-          </w:r>
-        </w:p>
-      </w:docPartBody>
-    </w:docPart>
-    <w:docPart>
-      <w:docPartPr>
-        <w:name w:val="922A501329F44A74AF10AF3FA4C5D9BE"/>
-        <w:category>
-          <w:name w:val="General"/>
-          <w:gallery w:val="placeholder"/>
-        </w:category>
-        <w:types>
-          <w:type w:val="bbPlcHdr"/>
-        </w:types>
-        <w:behaviors>
-          <w:behavior w:val="content"/>
-        </w:behaviors>
-        <w:guid w:val="{6A3AEABE-F38E-4F58-81ED-DF364349DB75}"/>
-      </w:docPartPr>
-      <w:docPartBody>
-        <w:p>
-          <w:pPr>
-            <w:pStyle w:val="922A501329F44A74AF10AF3FA4C5D9BE"/>
-          </w:pPr>
-          <w:r>
-            <w:rPr>
-              <w:rStyle w:val="PlaceholderText"/>
-              <w:rFonts w:ascii="Arial Nova" w:hAnsi="Arial Nova"/>
-              <w:sz w:val="24"/>
-              <w:szCs w:val="24"/>
-            </w:rPr>
-            <w:t>Choose an item.</w:t>
-          </w:r>
-        </w:p>
-      </w:docPartBody>
-    </w:docPart>
-    <w:docPart>
-      <w:docPartPr>
-        <w:name w:val="25179F55EF58438DAC0D57F21314BF32"/>
-        <w:category>
-          <w:name w:val="General"/>
-          <w:gallery w:val="placeholder"/>
-        </w:category>
-        <w:types>
-          <w:type w:val="bbPlcHdr"/>
-        </w:types>
-        <w:behaviors>
-          <w:behavior w:val="content"/>
-        </w:behaviors>
-        <w:guid w:val="{8140494D-A931-45F7-8CCF-A4E05D36527B}"/>
-      </w:docPartPr>
-      <w:docPartBody>
-        <w:p>
-          <w:pPr>
-            <w:pStyle w:val="25179F55EF58438DAC0D57F21314BF32"/>
-          </w:pPr>
-          <w:r>
-            <w:rPr>
-              <w:rStyle w:val="PlaceholderText"/>
-              <w:rFonts w:ascii="Arial Nova" w:hAnsi="Arial Nova"/>
-              <w:sz w:val="24"/>
-              <w:szCs w:val="24"/>
-            </w:rPr>
-            <w:t>Choose an item.</w:t>
-          </w:r>
-        </w:p>
-      </w:docPartBody>
-    </w:docPart>
-    <w:docPart>
-      <w:docPartPr>
-        <w:name w:val="39F969C4F07B45819B0078E821D99BBF"/>
-        <w:category>
-          <w:name w:val="General"/>
-          <w:gallery w:val="placeholder"/>
-        </w:category>
-        <w:types>
-          <w:type w:val="bbPlcHdr"/>
-        </w:types>
-        <w:behaviors>
-          <w:behavior w:val="content"/>
-        </w:behaviors>
-        <w:guid w:val="{54AB218A-8D4B-4EEE-9582-489DD6BBBD8D}"/>
-      </w:docPartPr>
-      <w:docPartBody>
-        <w:p>
-          <w:pPr>
-            <w:pStyle w:val="39F969C4F07B45819B0078E821D99BBF"/>
-          </w:pPr>
-          <w:r>
-            <w:rPr>
-              <w:rStyle w:val="PlaceholderText"/>
-              <w:rFonts w:ascii="Arial Nova" w:hAnsi="Arial Nova"/>
-              <w:sz w:val="24"/>
-              <w:szCs w:val="24"/>
-            </w:rPr>
-            <w:t>Choose an item.</w:t>
-          </w:r>
-        </w:p>
-      </w:docPartBody>
-    </w:docPart>
-    <w:docPart>
-      <w:docPartPr>
-        <w:name w:val="1C328172A72342069473A578AAC3B661"/>
-        <w:category>
-          <w:name w:val="General"/>
-          <w:gallery w:val="placeholder"/>
-        </w:category>
-        <w:types>
-          <w:type w:val="bbPlcHdr"/>
-        </w:types>
-        <w:behaviors>
-          <w:behavior w:val="content"/>
-        </w:behaviors>
-        <w:guid w:val="{6C56305B-6517-4A96-9DF2-A43FAB3A1C96}"/>
-      </w:docPartPr>
-      <w:docPartBody>
-        <w:p>
-          <w:pPr>
-            <w:pStyle w:val="1C328172A72342069473A578AAC3B661"/>
-          </w:pPr>
-          <w:r>
-            <w:rPr>
-              <w:rStyle w:val="PlaceholderText"/>
-            </w:rPr>
-            <w:t>Click or tap here to enter text.</w:t>
-          </w:r>
-        </w:p>
-      </w:docPartBody>
-    </w:docPart>
-    <w:docPart>
-      <w:docPartPr>
-        <w:name w:val="6091E1570C274993A0857CDC6E0C5A8A"/>
-        <w:category>
-          <w:name w:val="General"/>
-          <w:gallery w:val="placeholder"/>
-        </w:category>
-        <w:types>
-          <w:type w:val="bbPlcHdr"/>
-        </w:types>
-        <w:behaviors>
-          <w:behavior w:val="content"/>
-        </w:behaviors>
-        <w:guid w:val="{50522302-0D00-4DEA-9890-003998400179}"/>
-      </w:docPartPr>
-      <w:docPartBody>
-        <w:p>
-          <w:pPr>
-            <w:pStyle w:val="6091E1570C274993A0857CDC6E0C5A8A"/>
-          </w:pPr>
-          <w:r>
-            <w:rPr>
-              <w:rStyle w:val="PlaceholderText"/>
-              <w:rFonts w:ascii="Arial Nova" w:hAnsi="Arial Nova"/>
-              <w:sz w:val="24"/>
-              <w:szCs w:val="24"/>
-            </w:rPr>
-            <w:t>Choose an item.</w:t>
-          </w:r>
-        </w:p>
-      </w:docPartBody>
-    </w:docPart>
-    <w:docPart>
-      <w:docPartPr>
-        <w:name w:val="16ACBD9A1AB844B490466E2F410D52D2"/>
-        <w:category>
-          <w:name w:val="General"/>
-          <w:gallery w:val="placeholder"/>
-        </w:category>
-        <w:types>
-          <w:type w:val="bbPlcHdr"/>
-        </w:types>
-        <w:behaviors>
-          <w:behavior w:val="content"/>
-        </w:behaviors>
-        <w:guid w:val="{6F003532-CDAE-4EEB-879A-F6C835F27F88}"/>
-      </w:docPartPr>
-      <w:docPartBody>
-        <w:p>
-          <w:pPr>
-            <w:pStyle w:val="16ACBD9A1AB844B490466E2F410D52D2"/>
-          </w:pPr>
-          <w:r>
-            <w:rPr>
-              <w:rStyle w:val="PlaceholderText"/>
-            </w:rPr>
-            <w:t>Click or tap here to enter text.</w:t>
-          </w:r>
-        </w:p>
-      </w:docPartBody>
-    </w:docPart>
-  </w:docParts>
-</w:glossaryDocument>
-</file>
-
-<file path=word/glossary/fontTable.xml><?xml version="1.0" encoding="utf-8"?>
-<w:fonts xmlns:mc="http://schemas.openxmlformats.org/markup-compatibility/2006" xmlns:r="http://schemas.openxmlformats.org/officeDocument/2006/relationships" xmlns:w="http://schemas.openxmlformats.org/wordprocessingml/2006/main" xmlns:w14="http://schemas.microsoft.com/office/word/2010/wordml" xmlns:w15="http://schemas.microsoft.com/office/word/2012/wordml" xmlns:w16cex="http://schemas.microsoft.com/office/word/2018/wordml/cex" xmlns:w16cid="http://schemas.microsoft.com/office/word/2016/wordml/cid" xmlns:w16="http://schemas.microsoft.com/office/word/2018/wordml" xmlns:w16sdtdh="http://schemas.microsoft.com/office/word/2020/wordml/sdtdatahash" xmlns:w16se="http://schemas.microsoft.com/office/word/2015/wordml/symex" mc:Ignorable="w14 w15 w16se w16cid w16 w16cex w16sdtdh">
-  <w:font w:name="Times New Roman">
-    <w:panose1 w:val="02020603050405020304"/>
-    <w:charset w:val="00"/>
-    <w:family w:val="roman"/>
-    <w:pitch w:val="variable"/>
-    <w:sig w:usb0="E0002EFF" w:usb1="C000785B" w:usb2="00000009" w:usb3="00000000" w:csb0="000001FF" w:csb1="00000000"/>
-  </w:font>
-  <w:font w:name="Symbol">
-    <w:panose1 w:val="05050102010706020507"/>
-    <w:charset w:val="02"/>
-    <w:family w:val="roman"/>
-    <w:pitch w:val="variable"/>
-    <w:sig w:usb0="00000000" w:usb1="10000000" w:usb2="00000000" w:usb3="00000000" w:csb0="80000000" w:csb1="00000000"/>
-  </w:font>
-  <w:font w:name="Courier New">
-    <w:panose1 w:val="02070309020205020404"/>
-    <w:charset w:val="00"/>
-    <w:family w:val="modern"/>
-    <w:pitch w:val="fixed"/>
-    <w:sig w:usb0="E0002EFF" w:usb1="C0007843" w:usb2="00000009" w:usb3="00000000" w:csb0="000001FF" w:csb1="00000000"/>
-  </w:font>
-  <w:font w:name="Wingdings">
-    <w:panose1 w:val="05000000000000000000"/>
-    <w:charset w:val="02"/>
-    <w:family w:val="auto"/>
-    <w:pitch w:val="variable"/>
-    <w:sig w:usb0="00000000" w:usb1="10000000" w:usb2="00000000" w:usb3="00000000" w:csb0="80000000" w:csb1="00000000"/>
-  </w:font>
-  <w:font w:name="Calibri">
-    <w:panose1 w:val="020F0502020204030204"/>
-    <w:charset w:val="00"/>
-    <w:family w:val="swiss"/>
-    <w:pitch w:val="variable"/>
-    <w:sig w:usb0="E4002EFF" w:usb1="C200247B" w:usb2="00000009" w:usb3="00000000" w:csb0="000001FF" w:csb1="00000000"/>
-  </w:font>
-  <w:font w:name="Arial Nova">
-    <w:charset w:val="00"/>
-    <w:family w:val="swiss"/>
-    <w:pitch w:val="variable"/>
-    <w:sig w:usb0="0000028F" w:usb1="00000002" w:usb2="00000000" w:usb3="00000000" w:csb0="0000019F" w:csb1="00000000"/>
-  </w:font>
-  <w:font w:name="Arial Nova Light">
-    <w:altName w:val="Arial"/>
-    <w:charset w:val="00"/>
-    <w:family w:val="swiss"/>
-    <w:pitch w:val="variable"/>
-    <w:sig w:usb0="0000028F" w:usb1="00000002" w:usb2="00000000" w:usb3="00000000" w:csb0="0000019F" w:csb1="00000000"/>
-  </w:font>
-  <w:font w:name="Tahoma">
-    <w:panose1 w:val="020B0604030504040204"/>
-    <w:charset w:val="00"/>
-    <w:family w:val="swiss"/>
-    <w:pitch w:val="variable"/>
-    <w:sig w:usb0="E1002EFF" w:usb1="C000605B" w:usb2="00000029" w:usb3="00000000" w:csb0="000101FF" w:csb1="00000000"/>
-  </w:font>
-  <w:font w:name="Arial">
-    <w:panose1 w:val="020B0604020202020204"/>
-    <w:charset w:val="00"/>
-    <w:family w:val="swiss"/>
-    <w:pitch w:val="variable"/>
-    <w:sig w:usb0="E0002EFF" w:usb1="C000785B" w:usb2="00000009" w:usb3="00000000" w:csb0="000001FF" w:csb1="00000000"/>
-  </w:font>
-  <w:font w:name="Candara">
-    <w:panose1 w:val="020E0502030303020204"/>
-    <w:charset w:val="00"/>
-    <w:family w:val="swiss"/>
-    <w:pitch w:val="variable"/>
-    <w:sig w:usb0="A00002EF" w:usb1="4000A44B" w:usb2="00000000" w:usb3="00000000" w:csb0="0000019F" w:csb1="00000000"/>
-  </w:font>
-  <w:font w:name="Calibri Light">
-    <w:panose1 w:val="020F0302020204030204"/>
-    <w:charset w:val="00"/>
-    <w:family w:val="swiss"/>
-    <w:pitch w:val="variable"/>
-    <w:sig w:usb0="E4002EFF" w:usb1="C200247B" w:usb2="00000009" w:usb3="00000000" w:csb0="000001FF" w:csb1="00000000"/>
-  </w:font>
-</w:fonts>
-</file>
-
-<file path=word/glossary/settings.xml><?xml version="1.0" encoding="utf-8"?>
-<w:settings xmlns:mc="http://schemas.openxmlformats.org/markup-compatibility/2006" xmlns:o="urn:schemas-microsoft-com:office:office" xmlns:r="http://schemas.openxmlformats.org/officeDocument/2006/relationships" xmlns:m="http://schemas.openxmlformats.org/officeDocument/2006/math" xmlns:v="urn:schemas-microsoft-com:vml" xmlns:w10="urn:schemas-microsoft-com:office:word" xmlns:w="http://schemas.openxmlformats.org/wordprocessingml/2006/main" xmlns:w14="http://schemas.microsoft.com/office/word/2010/wordml" xmlns:w15="http://schemas.microsoft.com/office/word/2012/wordml" xmlns:w16cex="http://schemas.microsoft.com/office/word/2018/wordml/cex" xmlns:w16cid="http://schemas.microsoft.com/office/word/2016/wordml/cid" xmlns:w16="http://schemas.microsoft.com/office/word/2018/wordml" xmlns:w16sdtdh="http://schemas.microsoft.com/office/word/2020/wordml/sdtdatahash" xmlns:w16se="http://schemas.microsoft.com/office/word/2015/wordml/symex" xmlns:sl="http://schemas.openxmlformats.org/schemaLibrary/2006/main" mc:Ignorable="w14 w15 w16se w16cid w16 w16cex w16sdtdh">
-  <w:view w:val="normal"/>
-  <w:defaultTabStop w:val="720"/>
-  <w:characterSpacingControl w:val="doNotCompress"/>
-  <w:compat>
-    <w:useFELayout/>
-    <w:compatSetting w:name="compatibilityMode" w:uri="http://schemas.microsoft.com/office/word" w:val="15"/>
-    <w:compatSetting w:name="overrideTableStyleFontSizeAndJustification" w:uri="http://schemas.microsoft.com/office/word" w:val="1"/>
-    <w:compatSetting w:name="enableOpenTypeFeatures" w:uri="http://schemas.microsoft.com/office/word" w:val="1"/>
-    <w:compatSetting w:name="doNotFlipMirrorIndents" w:uri="http://schemas.microsoft.com/office/word" w:val="1"/>
-    <w:compatSetting w:name="differentiateMultirowTableHeaders" w:uri="http://schemas.microsoft.com/office/word" w:val="1"/>
-    <w:compatSetting w:name="useWord2013TrackBottomHyphenation" w:uri="http://schemas.microsoft.com/office/word" w:val="0"/>
-  </w:compat>
-  <w:rsids>
-    <w:rsidRoot w:val="002845F0"/>
-    <w:rsid w:val="00215A9F"/>
-    <w:rsid w:val="002845F0"/>
-    <w:rsid w:val="00577B58"/>
-    <w:rsid w:val="006A5A84"/>
-    <w:rsid w:val="00947A92"/>
-    <w:rsid w:val="00A936FD"/>
-    <w:rsid w:val="00B94F08"/>
-    <w:rsid w:val="00DB5AD8"/>
-    <w:rsid w:val="00EF1F7F"/>
-  </w:rsids>
-  <m:mathPr>
-    <m:mathFont m:val="Cambria Math"/>
-    <m:brkBin m:val="before"/>
-    <m:brkBinSub m:val="--"/>
-    <m:smallFrac m:val="0"/>
-    <m:dispDef/>
-    <m:lMargin m:val="0"/>
-    <m:rMargin m:val="0"/>
-    <m:defJc m:val="centerGroup"/>
-    <m:wrapIndent m:val="1440"/>
-    <m:intLim m:val="subSup"/>
-    <m:naryLim m:val="undOvr"/>
-  </m:mathPr>
-  <w:themeFontLang w:val="en-PH"/>
-  <w:clrSchemeMapping w:bg1="light1" w:t1="dark1" w:bg2="light2" w:t2="dark2" w:accent1="accent1" w:accent2="accent2" w:accent3="accent3" w:accent4="accent4" w:accent5="accent5" w:accent6="accent6" w:hyperlink="hyperlink" w:followedHyperlink="followedHyperlink"/>
-  <w:decimalSymbol w:val="."/>
-  <w:listSeparator w:val=","/>
-  <w15:chartTrackingRefBased/>
-</w:settings>
-</file>
-
-<file path=word/glossary/styles.xml><?xml version="1.0" encoding="utf-8"?>
-<w:styles xmlns:mc="http://schemas.openxmlformats.org/markup-compatibility/2006" xmlns:r="http://schemas.openxmlformats.org/officeDocument/2006/relationships" xmlns:w="http://schemas.openxmlformats.org/wordprocessingml/2006/main" xmlns:w14="http://schemas.microsoft.com/office/word/2010/wordml" xmlns:w15="http://schemas.microsoft.com/office/word/2012/wordml" xmlns:w16cex="http://schemas.microsoft.com/office/word/2018/wordml/cex" xmlns:w16cid="http://schemas.microsoft.com/office/word/2016/wordml/cid" xmlns:w16="http://schemas.microsoft.com/office/word/2018/wordml" xmlns:w16sdtdh="http://schemas.microsoft.com/office/word/2020/wordml/sdtdatahash" xmlns:w16se="http://schemas.microsoft.com/office/word/2015/wordml/symex" mc:Ignorable="w14 w15 w16se w16cid w16 w16cex w16sdtdh">
-  <w:docDefaults>
-    <w:rPrDefault>
-      <w:rPr>
-        <w:rFonts w:asciiTheme="minorHAnsi" w:eastAsiaTheme="minorEastAsia" w:hAnsiTheme="minorHAnsi" w:cstheme="minorBidi"/>
-        <w:kern w:val="2"/>
-        <w:sz w:val="22"/>
-        <w:szCs w:val="22"/>
-        <w:lang w:val="en-PH" w:eastAsia="en-PH" w:bidi="ar-SA"/>
-        <w14:ligatures w14:val="standardContextual"/>
-      </w:rPr>
-    </w:rPrDefault>
-    <w:pPrDefault>
-      <w:pPr>
-        <w:spacing w:after="160" w:line="259" w:lineRule="auto"/>
-      </w:pPr>
-    </w:pPrDefault>
-  </w:docDefaults>
-  <w:latentStyles w:defLockedState="0" w:defUIPriority="99" w:defSemiHidden="0" w:defUnhideWhenUsed="0" w:defQFormat="0" w:count="376">
-    <w:lsdException w:name="Normal" w:uiPriority="0" w:qFormat="1"/>
-    <w:lsdException w:name="heading 1" w:uiPriority="9" w:qFormat="1"/>
-    <w:lsdException w:name="heading 2" w:semiHidden="1" w:uiPriority="9" w:unhideWhenUsed="1" w:qFormat="1"/>
-    <w:lsdException w:name="heading 3" w:semiHidden="1" w:uiPriority="9" w:unhideWhenUsed="1" w:qFormat="1"/>
-    <w:lsdException w:name="heading 4" w:semiHidden="1" w:uiPriority="9" w:unhideWhenUsed="1" w:qFormat="1"/>
-    <w:lsdException w:name="heading 5" w:semiHidden="1" w:uiPriority="9" w:unhideWhenUsed="1" w:qFormat="1"/>
-    <w:lsdException w:name="heading 6" w:semiHidden="1" w:uiPriority="9" w:unhideWhenUsed="1" w:qFormat="1"/>
-    <w:lsdException w:name="heading 7" w:semiHidden="1" w:uiPriority="9" w:unhideWhenUsed="1" w:qFormat="1"/>
-    <w:lsdException w:name="heading 8" w:semiHidden="1" w:uiPriority="9" w:unhideWhenUsed="1" w:qFormat="1"/>
-    <w:lsdException w:name="heading 9" w:semiHidden="1" w:uiPriority="9" w:unhideWhenUsed="1" w:qFormat="1"/>
-    <w:lsdException w:name="index 1" w:semiHidden="1" w:unhideWhenUsed="1"/>
-    <w:lsdException w:name="index 2" w:semiHidden="1" w:unhideWhenUsed="1"/>
-    <w:lsdException w:name="index 3" w:semiHidden="1" w:unhideWhenUsed="1"/>
-    <w:lsdException w:name="index 4" w:semiHidden="1" w:unhideWhenUsed="1"/>
-    <w:lsdException w:name="index 5" w:semiHidden="1" w:unhideWhenUsed="1"/>
-    <w:lsdException w:name="index 6" w:semiHidden="1" w:unhideWhenUsed="1"/>
-    <w:lsdException w:name="index 7" w:semiHidden="1" w:unhideWhenUsed="1"/>
-    <w:lsdException w:name="index 8" w:semiHidden="1" w:unhideWhenUsed="1"/>
-    <w:lsdException w:name="index 9" w:semiHidden="1" w:unhideWhenUsed="1"/>
-    <w:lsdException w:name="toc 1" w:semiHidden="1" w:uiPriority="39" w:unhideWhenUsed="1"/>
-    <w:lsdException w:name="toc 2" w:semiHidden="1" w:uiPriority="39" w:unhideWhenUsed="1"/>
-    <w:lsdException w:name="toc 3" w:semiHidden="1" w:uiPriority="39" w:unhideWhenUsed="1"/>
-    <w:lsdException w:name="toc 4" w:semiHidden="1" w:uiPriority="39" w:unhideWhenUsed="1"/>
-    <w:lsdException w:name="toc 5" w:semiHidden="1" w:uiPriority="39" w:unhideWhenUsed="1"/>
-    <w:lsdException w:name="toc 6" w:semiHidden="1" w:uiPriority="39" w:unhideWhenUsed="1"/>
-    <w:lsdException w:name="toc 7" w:semiHidden="1" w:uiPriority="39" w:unhideWhenUsed="1"/>
-    <w:lsdException w:name="toc 8" w:semiHidden="1" w:uiPriority="39" w:unhideWhenUsed="1"/>
-    <w:lsdException w:name="toc 9" w:semiHidden="1" w:uiPriority="39" w:unhideWhenUsed="1"/>
-    <w:lsdException w:name="Normal Indent" w:semiHidden="1" w:unhideWhenUsed="1"/>
-    <w:lsdException w:name="footnote text" w:semiHidden="1" w:unhideWhenUsed="1"/>
-    <w:lsdException w:name="annotation text" w:semiHidden="1" w:unhideWhenUsed="1"/>
-    <w:lsdException w:name="header" w:semiHidden="1" w:unhideWhenUsed="1"/>
-    <w:lsdException w:name="footer" w:semiHidden="1" w:unhideWhenUsed="1"/>
-    <w:lsdException w:name="index heading" w:semiHidden="1" w:unhideWhenUsed="1"/>
-    <w:lsdException w:name="caption" w:semiHidden="1" w:uiPriority="35" w:unhideWhenUsed="1" w:qFormat="1"/>
-    <w:lsdException w:name="table of figures" w:semiHidden="1" w:unhideWhenUsed="1"/>
-    <w:lsdException w:name="envelope address" w:semiHidden="1" w:unhideWhenUsed="1"/>
-    <w:lsdException w:name="envelope return" w:semiHidden="1" w:unhideWhenUsed="1"/>
-    <w:lsdException w:name="footnote reference" w:semiHidden="1" w:unhideWhenUsed="1"/>
-    <w:lsdException w:name="annotation reference" w:semiHidden="1" w:unhideWhenUsed="1"/>
-    <w:lsdException w:name="line number" w:semiHidden="1" w:unhideWhenUsed="1"/>
-    <w:lsdException w:name="page number" w:semiHidden="1" w:unhideWhenUsed="1"/>
-    <w:lsdException w:name="endnote reference" w:semiHidden="1" w:unhideWhenUsed="1"/>
-    <w:lsdException w:name="endnote text" w:semiHidden="1" w:unhideWhenUsed="1"/>
-    <w:lsdException w:name="table of authorities" w:semiHidden="1" w:unhideWhenUsed="1"/>
-    <w:lsdException w:name="macro" w:semiHidden="1" w:unhideWhenUsed="1"/>
-    <w:lsdException w:name="toa heading" w:semiHidden="1" w:unhideWhenUsed="1"/>
-    <w:lsdException w:name="List" w:semiHidden="1" w:unhideWhenUsed="1"/>
-    <w:lsdException w:name="List Bullet" w:semiHidden="1" w:unhideWhenUsed="1"/>
-    <w:lsdException w:name="List Number" w:semiHidden="1" w:unhideWhenUsed="1"/>
-    <w:lsdException w:name="List 2" w:semiHidden="1" w:unhideWhenUsed="1"/>
-    <w:lsdException w:name="List 3" w:semiHidden="1" w:unhideWhenUsed="1"/>
-    <w:lsdException w:name="List 4" w:semiHidden="1" w:unhideWhenUsed="1"/>
-    <w:lsdException w:name="List 5" w:semiHidden="1" w:unhideWhenUsed="1"/>
-    <w:lsdException w:name="List Bullet 2" w:semiHidden="1" w:unhideWhenUsed="1"/>
-    <w:lsdException w:name="List Bullet 3" w:semiHidden="1" w:unhideWhenUsed="1"/>
-    <w:lsdException w:name="List Bullet 4" w:semiHidden="1" w:unhideWhenUsed="1"/>
-    <w:lsdException w:name="List Bullet 5" w:semiHidden="1" w:unhideWhenUsed="1"/>
-    <w:lsdException w:name="List Number 2" w:semiHidden="1" w:unhideWhenUsed="1"/>
-    <w:lsdException w:name="List Number 3" w:semiHidden="1" w:unhideWhenUsed="1"/>
-    <w:lsdException w:name="List Number 4" w:semiHidden="1" w:unhideWhenUsed="1"/>
-    <w:lsdException w:name="List Number 5" w:semiHidden="1" w:unhideWhenUsed="1"/>
-    <w:lsdException w:name="Title" w:uiPriority="10" w:qFormat="1"/>
-    <w:lsdException w:name="Closing" w:semiHidden="1" w:unhideWhenUsed="1"/>
-    <w:lsdException w:name="Signature" w:semiHidden="1" w:unhideWhenUsed="1"/>
-    <w:lsdException w:name="Default Paragraph Font" w:semiHidden="1" w:uiPriority="1" w:unhideWhenUsed="1"/>
-    <w:lsdException w:name="Body Text" w:semiHidden="1" w:unhideWhenUsed="1"/>
-    <w:lsdException w:name="Body Text Indent" w:semiHidden="1" w:unhideWhenUsed="1"/>
-    <w:lsdException w:name="List Continue" w:semiHidden="1" w:unhideWhenUsed="1"/>
-    <w:lsdException w:name="List Continue 2" w:semiHidden="1" w:unhideWhenUsed="1"/>
-    <w:lsdException w:name="List Continue 3" w:semiHidden="1" w:unhideWhenUsed="1"/>
-    <w:lsdException w:name="List Continue 4" w:semiHidden="1" w:unhideWhenUsed="1"/>
-    <w:lsdException w:name="List Continue 5" w:semiHidden="1" w:unhideWhenUsed="1"/>
-    <w:lsdException w:name="Message Header" w:semiHidden="1" w:unhideWhenUsed="1"/>
-    <w:lsdException w:name="Subtitle" w:uiPriority="11" w:qFormat="1"/>
-    <w:lsdException w:name="Salutation" w:semiHidden="1" w:unhideWhenUsed="1"/>
-    <w:lsdException w:name="Date" w:semiHidden="1" w:unhideWhenUsed="1"/>
-    <w:lsdException w:name="Body Text First Indent" w:semiHidden="1" w:unhideWhenUsed="1"/>
-    <w:lsdException w:name="Body Text First Indent 2" w:semiHidden="1" w:unhideWhenUsed="1"/>
-    <w:lsdException w:name="Note Heading" w:semiHidden="1" w:unhideWhenUsed="1"/>
-    <w:lsdException w:name="Body Text 2" w:semiHidden="1" w:unhideWhenUsed="1"/>
-    <w:lsdException w:name="Body Text 3" w:semiHidden="1" w:unhideWhenUsed="1"/>
-    <w:lsdException w:name="Body Text Indent 2" w:semiHidden="1" w:unhideWhenUsed="1"/>
-    <w:lsdException w:name="Body Text Indent 3" w:semiHidden="1" w:unhideWhenUsed="1"/>
-    <w:lsdException w:name="Block Text" w:semiHidden="1" w:unhideWhenUsed="1"/>
-    <w:lsdException w:name="Hyperlink" w:semiHidden="1" w:unhideWhenUsed="1"/>
-    <w:lsdException w:name="FollowedHyperlink" w:semiHidden="1" w:unhideWhenUsed="1"/>
-    <w:lsdException w:name="Strong" w:uiPriority="22" w:qFormat="1"/>
-    <w:lsdException w:name="Emphasis" w:uiPriority="20" w:qFormat="1"/>
-    <w:lsdException w:name="Document Map" w:semiHidden="1" w:unhideWhenUsed="1"/>
-    <w:lsdException w:name="Plain Text" w:semiHidden="1" w:unhideWhenUsed="1"/>
-    <w:lsdException w:name="E-mail Signature" w:semiHidden="1" w:unhideWhenUsed="1"/>
-    <w:lsdException w:name="HTML Top of Form" w:semiHidden="1" w:unhideWhenUsed="1"/>
-    <w:lsdException w:name="HTML Bottom of Form" w:semiHidden="1" w:unhideWhenUsed="1"/>
-    <w:lsdException w:name="Normal (Web)" w:semiHidden="1" w:unhideWhenUsed="1"/>
-    <w:lsdException w:name="HTML Acronym" w:semiHidden="1" w:unhideWhenUsed="1"/>
-    <w:lsdException w:name="HTML Address" w:semiHidden="1" w:unhideWhenUsed="1"/>
-    <w:lsdException w:name="HTML Cite" w:semiHidden="1" w:unhideWhenUsed="1"/>
-    <w:lsdException w:name="HTML Code" w:semiHidden="1" w:unhideWhenUsed="1"/>
-    <w:lsdException w:name="HTML Definition" w:semiHidden="1" w:unhideWhenUsed="1"/>
-    <w:lsdException w:name="HTML Keyboard" w:semiHidden="1" w:unhideWhenUsed="1"/>
-    <w:lsdException w:name="HTML Preformatted" w:semiHidden="1" w:unhideWhenUsed="1"/>
-    <w:lsdException w:name="HTML Sample" w:semiHidden="1" w:unhideWhenUsed="1"/>
-    <w:lsdException w:name="HTML Typewriter" w:semiHidden="1" w:unhideWhenUsed="1"/>
-    <w:lsdException w:name="HTML Variable" w:semiHidden="1" w:unhideWhenUsed="1"/>
-    <w:lsdException w:name="Normal Table" w:semiHidden="1" w:unhideWhenUsed="1"/>
-    <w:lsdException w:name="annotation subject" w:semiHidden="1" w:unhideWhenUsed="1"/>
-    <w:lsdException w:name="No List" w:semiHidden="1" w:unhideWhenUsed="1"/>
-    <w:lsdException w:name="Outline List 1" w:semiHidden="1" w:unhideWhenUsed="1"/>
-    <w:lsdException w:name="Outline List 2" w:semiHidden="1" w:unhideWhenUsed="1"/>
-    <w:lsdException w:name="Outline List 3" w:semiHidden="1" w:unhideWhenUsed="1"/>
-    <w:lsdException w:name="Table Simple 1" w:semiHidden="1" w:unhideWhenUsed="1"/>
-    <w:lsdException w:name="Table Simple 2" w:semiHidden="1" w:unhideWhenUsed="1"/>
-    <w:lsdException w:name="Table Simple 3" w:semiHidden="1" w:unhideWhenUsed="1"/>
-    <w:lsdException w:name="Table Classic 1" w:semiHidden="1" w:unhideWhenUsed="1"/>
-    <w:lsdException w:name="Table Classic 2" w:semiHidden="1" w:unhideWhenUsed="1"/>
-    <w:lsdException w:name="Table Classic 3" w:semiHidden="1" w:unhideWhenUsed="1"/>
-    <w:lsdException w:name="Table Classic 4" w:semiHidden="1" w:unhideWhenUsed="1"/>
-    <w:lsdException w:name="Table Colorful 1" w:semiHidden="1" w:unhideWhenUsed="1"/>
-    <w:lsdException w:name="Table Colorful 2" w:semiHidden="1" w:unhideWhenUsed="1"/>
-    <w:lsdException w:name="Table Colorful 3" w:semiHidden="1" w:unhideWhenUsed="1"/>
-    <w:lsdException w:name="Table Columns 1" w:semiHidden="1" w:unhideWhenUsed="1"/>
-    <w:lsdException w:name="Table Columns 2" w:semiHidden="1" w:unhideWhenUsed="1"/>
-    <w:lsdException w:name="Table Columns 3" w:semiHidden="1" w:unhideWhenUsed="1"/>
-    <w:lsdException w:name="Table Columns 4" w:semiHidden="1" w:unhideWhenUsed="1"/>
-    <w:lsdException w:name="Table Columns 5" w:semiHidden="1" w:unhideWhenUsed="1"/>
-    <w:lsdException w:name="Table Grid 1" w:semiHidden="1" w:unhideWhenUsed="1"/>
-    <w:lsdException w:name="Table Grid 2" w:semiHidden="1" w:unhideWhenUsed="1"/>
-    <w:lsdException w:name="Table Grid 3" w:semiHidden="1" w:unhideWhenUsed="1"/>
-    <w:lsdException w:name="Table Grid 4" w:semiHidden="1" w:unhideWhenUsed="1"/>
-    <w:lsdException w:name="Table Grid 5" w:semiHidden="1" w:unhideWhenUsed="1"/>
-    <w:lsdException w:name="Table Grid 6" w:semiHidden="1" w:unhideWhenUsed="1"/>
-    <w:lsdException w:name="Table Grid 7" w:semiHidden="1" w:unhideWhenUsed="1"/>
-    <w:lsdException w:name="Table Grid 8" w:semiHidden="1" w:unhideWhenUsed="1"/>
-    <w:lsdException w:name="Table List 1" w:semiHidden="1" w:unhideWhenUsed="1"/>
-    <w:lsdException w:name="Table List 2" w:semiHidden="1" w:unhideWhenUsed="1"/>
-    <w:lsdException w:name="Table List 3" w:semiHidden="1" w:unhideWhenUsed="1"/>
-    <w:lsdException w:name="Table List 4" w:semiHidden="1" w:unhideWhenUsed="1"/>
-    <w:lsdException w:name="Table List 5" w:semiHidden="1" w:unhideWhenUsed="1"/>
-    <w:lsdException w:name="Table List 6" w:semiHidden="1" w:unhideWhenUsed="1"/>
-    <w:lsdException w:name="Table List 7" w:semiHidden="1" w:unhideWhenUsed="1"/>
-    <w:lsdException w:name="Table List 8" w:semiHidden="1" w:unhideWhenUsed="1"/>
-    <w:lsdException w:name="Table 3D effects 1" w:semiHidden="1" w:unhideWhenUsed="1"/>
-    <w:lsdException w:name="Table 3D effects 2" w:semiHidden="1" w:unhideWhenUsed="1"/>
-    <w:lsdException w:name="Table 3D effects 3" w:semiHidden="1" w:unhideWhenUsed="1"/>
-    <w:lsdException w:name="Table Contemporary" w:semiHidden="1" w:unhideWhenUsed="1"/>
-    <w:lsdException w:name="Table Elegant" w:semiHidden="1" w:unhideWhenUsed="1"/>
-    <w:lsdException w:name="Table Professional" w:semiHidden="1" w:unhideWhenUsed="1"/>
-    <w:lsdException w:name="Table Subtle 1" w:semiHidden="1" w:unhideWhenUsed="1"/>
-    <w:lsdException w:name="Table Subtle 2" w:semiHidden="1" w:unhideWhenUsed="1"/>
-    <w:lsdException w:name="Table Web 1" w:semiHidden="1" w:unhideWhenUsed="1"/>
-    <w:lsdException w:name="Table Web 2" w:semiHidden="1" w:unhideWhenUsed="1"/>
-    <w:lsdException w:name="Table Web 3" w:semiHidden="1" w:unhideWhenUsed="1"/>
-    <w:lsdException w:name="Balloon Text" w:semiHidden="1" w:unhideWhenUsed="1"/>
-    <w:lsdException w:name="Table Grid" w:uiPriority="39"/>
-    <w:lsdException w:name="Table Theme" w:semiHidden="1" w:unhideWhenUsed="1"/>
-    <w:lsdException w:name="Placeholder Text" w:semiHidden="1"/>
-    <w:lsdException w:name="No Spacing" w:uiPriority="1" w:qFormat="1"/>
-    <w:lsdException w:name="Light Shading" w:uiPriority="60"/>
-    <w:lsdException w:name="Light List" w:uiPriority="61"/>
-    <w:lsdException w:name="Light Grid" w:uiPriority="62"/>
-    <w:lsdException w:name="Medium Shading 1" w:uiPriority="63"/>
-    <w:lsdException w:name="Medium Shading 2" w:uiPriority="64"/>
-    <w:lsdException w:name="Medium List 1" w:uiPriority="65"/>
-    <w:lsdException w:name="Medium List 2" w:uiPriority="66"/>
-    <w:lsdException w:name="Medium Grid 1" w:uiPriority="67"/>
-    <w:lsdException w:name="Medium Grid 2" w:uiPriority="68"/>
-    <w:lsdException w:name="Medium Grid 3" w:uiPriority="69"/>
-    <w:lsdException w:name="Dark List" w:uiPriority="70"/>
-    <w:lsdException w:name="Colorful Shading" w:uiPriority="71"/>
-    <w:lsdException w:name="Colorful List" w:uiPriority="72"/>
-    <w:lsdException w:name="Colorful Grid" w:uiPriority="73"/>
-    <w:lsdException w:name="Light Shading Accent 1" w:uiPriority="60"/>
-    <w:lsdException w:name="Light List Accent 1" w:uiPriority="61"/>
-    <w:lsdException w:name="Light Grid Accent 1" w:uiPriority="62"/>
-    <w:lsdException w:name="Medium Shading 1 Accent 1" w:uiPriority="63"/>
-    <w:lsdException w:name="Medium Shading 2 Accent 1" w:uiPriority="64"/>
-    <w:lsdException w:name="Medium List 1 Accent 1" w:uiPriority="65"/>
-    <w:lsdException w:name="Revision" w:semiHidden="1"/>
-    <w:lsdException w:name="List Paragraph" w:uiPriority="34" w:qFormat="1"/>
-    <w:lsdException w:name="Quote" w:uiPriority="29" w:qFormat="1"/>
-    <w:lsdException w:name="Intense Quote" w:uiPriority="30" w:qFormat="1"/>
-    <w:lsdException w:name="Medium List 2 Accent 1" w:uiPriority="66"/>
-    <w:lsdException w:name="Medium Grid 1 Accent 1" w:uiPriority="67"/>
-    <w:lsdException w:name="Medium Grid 2 Accent 1" w:uiPriority="68"/>
-    <w:lsdException w:name="Medium Grid 3 Accent 1" w:uiPriority="69"/>
-    <w:lsdException w:name="Dark List Accent 1" w:uiPriority="70"/>
-    <w:lsdException w:name="Colorful Shading Accent 1" w:uiPriority="71"/>
-    <w:lsdException w:name="Colorful List Accent 1" w:uiPriority="72"/>
-    <w:lsdException w:name="Colorful Grid Accent 1" w:uiPriority="73"/>
-    <w:lsdException w:name="Light Shading Accent 2" w:uiPriority="60"/>
-    <w:lsdException w:name="Light List Accent 2" w:uiPriority="61"/>
-    <w:lsdException w:name="Light Grid Accent 2" w:uiPriority="62"/>
-    <w:lsdException w:name="Medium Shading 1 Accent 2" w:uiPriority="63"/>
-    <w:lsdException w:name="Medium Shading 2 Accent 2" w:uiPriority="64"/>
-    <w:lsdException w:name="Medium List 1 Accent 2" w:uiPriority="65"/>
-    <w:lsdException w:name="Medium List 2 Accent 2" w:uiPriority="66"/>
-    <w:lsdException w:name="Medium Grid 1 Accent 2" w:uiPriority="67"/>
-    <w:lsdException w:name="Medium Grid 2 Accent 2" w:uiPriority="68"/>
-    <w:lsdException w:name="Medium Grid 3 Accent 2" w:uiPriority="69"/>
-    <w:lsdException w:name="Dark List Accent 2" w:uiPriority="70"/>
-    <w:lsdException w:name="Colorful Shading Accent 2" w:uiPriority="71"/>
-    <w:lsdException w:name="Colorful List Accent 2" w:uiPriority="72"/>
-    <w:lsdException w:name="Colorful Grid Accent 2" w:uiPriority="73"/>
-    <w:lsdException w:name="Light Shading Accent 3" w:uiPriority="60"/>
-    <w:lsdException w:name="Light List Accent 3" w:uiPriority="61"/>
-    <w:lsdException w:name="Light Grid Accent 3" w:uiPriority="62"/>
-    <w:lsdException w:name="Medium Shading 1 Accent 3" w:uiPriority="63"/>
-    <w:lsdException w:name="Medium Shading 2 Accent 3" w:uiPriority="64"/>
-    <w:lsdException w:name="Medium List 1 Accent 3" w:uiPriority="65"/>
-    <w:lsdException w:name="Medium List 2 Accent 3" w:uiPriority="66"/>
-    <w:lsdException w:name="Medium Grid 1 Accent 3" w:uiPriority="67"/>
-    <w:lsdException w:name="Medium Grid 2 Accent 3" w:uiPriority="68"/>
-    <w:lsdException w:name="Medium Grid 3 Accent 3" w:uiPriority="69"/>
-    <w:lsdException w:name="Dark List Accent 3" w:uiPriority="70"/>
-    <w:lsdException w:name="Colorful Shading Accent 3" w:uiPriority="71"/>
-    <w:lsdException w:name="Colorful List Accent 3" w:uiPriority="72"/>
-    <w:lsdException w:name="Colorful Grid Accent 3" w:uiPriority="73"/>
-    <w:lsdException w:name="Light Shading Accent 4" w:uiPriority="60"/>
-    <w:lsdException w:name="Light List Accent 4" w:uiPriority="61"/>
-    <w:lsdException w:name="Light Grid Accent 4" w:uiPriority="62"/>
-    <w:lsdException w:name="Medium Shading 1 Accent 4" w:uiPriority="63"/>
-    <w:lsdException w:name="Medium Shading 2 Accent 4" w:uiPriority="64"/>
-    <w:lsdException w:name="Medium List 1 Accent 4" w:uiPriority="65"/>
-    <w:lsdException w:name="Medium List 2 Accent 4" w:uiPriority="66"/>
-    <w:lsdException w:name="Medium Grid 1 Accent 4" w:uiPriority="67"/>
-    <w:lsdException w:name="Medium Grid 2 Accent 4" w:uiPriority="68"/>
-    <w:lsdException w:name="Medium Grid 3 Accent 4" w:uiPriority="69"/>
-    <w:lsdException w:name="Dark List Accent 4" w:uiPriority="70"/>
-    <w:lsdException w:name="Colorful Shading Accent 4" w:uiPriority="71"/>
-    <w:lsdException w:name="Colorful List Accent 4" w:uiPriority="72"/>
-    <w:lsdException w:name="Colorful Grid Accent 4" w:uiPriority="73"/>
-    <w:lsdException w:name="Light Shading Accent 5" w:uiPriority="60"/>
-    <w:lsdException w:name="Light List Accent 5" w:uiPriority="61"/>
-    <w:lsdException w:name="Light Grid Accent 5" w:uiPriority="62"/>
-    <w:lsdException w:name="Medium Shading 1 Accent 5" w:uiPriority="63"/>
-    <w:lsdException w:name="Medium Shading 2 Accent 5" w:uiPriority="64"/>
-    <w:lsdException w:name="Medium List 1 Accent 5" w:uiPriority="65"/>
-    <w:lsdException w:name="Medium List 2 Accent 5" w:uiPriority="66"/>
-    <w:lsdException w:name="Medium Grid 1 Accent 5" w:uiPriority="67"/>
-    <w:lsdException w:name="Medium Grid 2 Accent 5" w:uiPriority="68"/>
-    <w:lsdException w:name="Medium Grid 3 Accent 5" w:uiPriority="69"/>
-    <w:lsdException w:name="Dark List Accent 5" w:uiPriority="70"/>
-    <w:lsdException w:name="Colorful Shading Accent 5" w:uiPriority="71"/>
-    <w:lsdException w:name="Colorful List Accent 5" w:uiPriority="72"/>
-    <w:lsdException w:name="Colorful Grid Accent 5" w:uiPriority="73"/>
-    <w:lsdException w:name="Light Shading Accent 6" w:uiPriority="60"/>
-    <w:lsdException w:name="Light List Accent 6" w:uiPriority="61"/>
-    <w:lsdException w:name="Light Grid Accent 6" w:uiPriority="62"/>
-    <w:lsdException w:name="Medium Shading 1 Accent 6" w:uiPriority="63"/>
-    <w:lsdException w:name="Medium Shading 2 Accent 6" w:uiPriority="64"/>
-    <w:lsdException w:name="Medium List 1 Accent 6" w:uiPriority="65"/>
-    <w:lsdException w:name="Medium List 2 Accent 6" w:uiPriority="66"/>
-    <w:lsdException w:name="Medium Grid 1 Accent 6" w:uiPriority="67"/>
-    <w:lsdException w:name="Medium Grid 2 Accent 6" w:uiPriority="68"/>
-    <w:lsdException w:name="Medium Grid 3 Accent 6" w:uiPriority="69"/>
-    <w:lsdException w:name="Dark List Accent 6" w:uiPriority="70"/>
-    <w:lsdException w:name="Colorful Shading Accent 6" w:uiPriority="71"/>
-    <w:lsdException w:name="Colorful List Accent 6" w:uiPriority="72"/>
-    <w:lsdException w:name="Colorful Grid Accent 6" w:uiPriority="73"/>
-    <w:lsdException w:name="Subtle Emphasis" w:uiPriority="19" w:qFormat="1"/>
-    <w:lsdException w:name="Intense Emphasis" w:uiPriority="21" w:qFormat="1"/>
-    <w:lsdException w:name="Subtle Reference" w:uiPriority="31" w:qFormat="1"/>
-    <w:lsdException w:name="Intense Reference" w:uiPriority="32" w:qFormat="1"/>
-    <w:lsdException w:name="Book Title" w:uiPriority="33" w:qFormat="1"/>
-    <w:lsdException w:name="Bibliography" w:semiHidden="1" w:uiPriority="37" w:unhideWhenUsed="1"/>
-    <w:lsdException w:name="TOC Heading" w:semiHidden="1" w:uiPriority="39" w:unhideWhenUsed="1" w:qFormat="1"/>
-    <w:lsdException w:name="Plain Table 1" w:uiPriority="41"/>
-    <w:lsdException w:name="Plain Table 2" w:uiPriority="42"/>
-    <w:lsdException w:name="Plain Table 3" w:uiPriority="43"/>
-    <w:lsdException w:name="Plain Table 4" w:uiPriority="44"/>
-    <w:lsdException w:name="Plain Table 5" w:uiPriority="45"/>
-    <w:lsdException w:name="Grid Table Light" w:uiPriority="40"/>
-    <w:lsdException w:name="Grid Table 1 Light" w:uiPriority="46"/>
-    <w:lsdException w:name="Grid Table 2" w:uiPriority="47"/>
-    <w:lsdException w:name="Grid Table 3" w:uiPriority="48"/>
-    <w:lsdException w:name="Grid Table 4" w:uiPriority="49"/>
-    <w:lsdException w:name="Grid Table 5 Dark" w:uiPriority="50"/>
-    <w:lsdException w:name="Grid Table 6 Colorful" w:uiPriority="51"/>
-    <w:lsdException w:name="Grid Table 7 Colorful" w:uiPriority="52"/>
-    <w:lsdException w:name="Grid Table 1 Light Accent 1" w:uiPriority="46"/>
-    <w:lsdException w:name="Grid Table 2 Accent 1" w:uiPriority="47"/>
-    <w:lsdException w:name="Grid Table 3 Accent 1" w:uiPriority="48"/>
-    <w:lsdException w:name="Grid Table 4 Accent 1" w:uiPriority="49"/>
-    <w:lsdException w:name="Grid Table 5 Dark Accent 1" w:uiPriority="50"/>
-    <w:lsdException w:name="Grid Table 6 Colorful Accent 1" w:uiPriority="51"/>
-    <w:lsdException w:name="Grid Table 7 Colorful Accent 1" w:uiPriority="52"/>
-    <w:lsdException w:name="Grid Table 1 Light Accent 2" w:uiPriority="46"/>
-    <w:lsdException w:name="Grid Table 2 Accent 2" w:uiPriority="47"/>
-    <w:lsdException w:name="Grid Table 3 Accent 2" w:uiPriority="48"/>
-    <w:lsdException w:name="Grid Table 4 Accent 2" w:uiPriority="49"/>
-    <w:lsdException w:name="Grid Table 5 Dark Accent 2" w:uiPriority="50"/>
-    <w:lsdException w:name="Grid Table 6 Colorful Accent 2" w:uiPriority="51"/>
-    <w:lsdException w:name="Grid Table 7 Colorful Accent 2" w:uiPriority="52"/>
-    <w:lsdException w:name="Grid Table 1 Light Accent 3" w:uiPriority="46"/>
-    <w:lsdException w:name="Grid Table 2 Accent 3" w:uiPriority="47"/>
-    <w:lsdException w:name="Grid Table 3 Accent 3" w:uiPriority="48"/>
-    <w:lsdException w:name="Grid Table 4 Accent 3" w:uiPriority="49"/>
-    <w:lsdException w:name="Grid Table 5 Dark Accent 3" w:uiPriority="50"/>
-    <w:lsdException w:name="Grid Table 6 Colorful Accent 3" w:uiPriority="51"/>
-    <w:lsdException w:name="Grid Table 7 Colorful Accent 3" w:uiPriority="52"/>
-    <w:lsdException w:name="Grid Table 1 Light Accent 4" w:uiPriority="46"/>
-    <w:lsdException w:name="Grid Table 2 Accent 4" w:uiPriority="47"/>
-    <w:lsdException w:name="Grid Table 3 Accent 4" w:uiPriority="48"/>
-    <w:lsdException w:name="Grid Table 4 Accent 4" w:uiPriority="49"/>
-    <w:lsdException w:name="Grid Table 5 Dark Accent 4" w:uiPriority="50"/>
-    <w:lsdException w:name="Grid Table 6 Colorful Accent 4" w:uiPriority="51"/>
-    <w:lsdException w:name="Grid Table 7 Colorful Accent 4" w:uiPriority="52"/>
-    <w:lsdException w:name="Grid Table 1 Light Accent 5" w:uiPriority="46"/>
-    <w:lsdException w:name="Grid Table 2 Accent 5" w:uiPriority="47"/>
-    <w:lsdException w:name="Grid Table 3 Accent 5" w:uiPriority="48"/>
-    <w:lsdException w:name="Grid Table 4 Accent 5" w:uiPriority="49"/>
-    <w:lsdException w:name="Grid Table 5 Dark Accent 5" w:uiPriority="50"/>
-    <w:lsdException w:name="Grid Table 6 Colorful Accent 5" w:uiPriority="51"/>
-    <w:lsdException w:name="Grid Table 7 Colorful Accent 5" w:uiPriority="52"/>
-    <w:lsdException w:name="Grid Table 1 Light Accent 6" w:uiPriority="46"/>
-    <w:lsdException w:name="Grid Table 2 Accent 6" w:uiPriority="47"/>
-    <w:lsdException w:name="Grid Table 3 Accent 6" w:uiPriority="48"/>
-    <w:lsdException w:name="Grid Table 4 Accent 6" w:uiPriority="49"/>
-    <w:lsdException w:name="Grid Table 5 Dark Accent 6" w:uiPriority="50"/>
-    <w:lsdException w:name="Grid Table 6 Colorful Accent 6" w:uiPriority="51"/>
-    <w:lsdException w:name="Grid Table 7 Colorful Accent 6" w:uiPriority="52"/>
-    <w:lsdException w:name="List Table 1 Light" w:uiPriority="46"/>
-    <w:lsdException w:name="List Table 2" w:uiPriority="47"/>
-    <w:lsdException w:name="List Table 3" w:uiPriority="48"/>
-    <w:lsdException w:name="List Table 4" w:uiPriority="49"/>
-    <w:lsdException w:name="List Table 5 Dark" w:uiPriority="50"/>
-    <w:lsdException w:name="List Table 6 Colorful" w:uiPriority="51"/>
-    <w:lsdException w:name="List Table 7 Colorful" w:uiPriority="52"/>
-    <w:lsdException w:name="List Table 1 Light Accent 1" w:uiPriority="46"/>
-    <w:lsdException w:name="List Table 2 Accent 1" w:uiPriority="47"/>
-    <w:lsdException w:name="List Table 3 Accent 1" w:uiPriority="48"/>
-    <w:lsdException w:name="List Table 4 Accent 1" w:uiPriority="49"/>
-    <w:lsdException w:name="List Table 5 Dark Accent 1" w:uiPriority="50"/>
-    <w:lsdException w:name="List Table 6 Colorful Accent 1" w:uiPriority="51"/>
-    <w:lsdException w:name="List Table 7 Colorful Accent 1" w:uiPriority="52"/>
-    <w:lsdException w:name="List Table 1 Light Accent 2" w:uiPriority="46"/>
-    <w:lsdException w:name="List Table 2 Accent 2" w:uiPriority="47"/>
-    <w:lsdException w:name="List Table 3 Accent 2" w:uiPriority="48"/>
-    <w:lsdException w:name="List Table 4 Accent 2" w:uiPriority="49"/>
-    <w:lsdException w:name="List Table 5 Dark Accent 2" w:uiPriority="50"/>
-    <w:lsdException w:name="List Table 6 Colorful Accent 2" w:uiPriority="51"/>
-    <w:lsdException w:name="List Table 7 Colorful Accent 2" w:uiPriority="52"/>
-    <w:lsdException w:name="List Table 1 Light Accent 3" w:uiPriority="46"/>
-    <w:lsdException w:name="List Table 2 Accent 3" w:uiPriority="47"/>
-    <w:lsdException w:name="List Table 3 Accent 3" w:uiPriority="48"/>
-    <w:lsdException w:name="List Table 4 Accent 3" w:uiPriority="49"/>
-    <w:lsdException w:name="List Table 5 Dark Accent 3" w:uiPriority="50"/>
-    <w:lsdException w:name="List Table 6 Colorful Accent 3" w:uiPriority="51"/>
-    <w:lsdException w:name="List Table 7 Colorful Accent 3" w:uiPriority="52"/>
-    <w:lsdException w:name="List Table 1 Light Accent 4" w:uiPriority="46"/>
-    <w:lsdException w:name="List Table 2 Accent 4" w:uiPriority="47"/>
-    <w:lsdException w:name="List Table 3 Accent 4" w:uiPriority="48"/>
-    <w:lsdException w:name="List Table 4 Accent 4" w:uiPriority="49"/>
-    <w:lsdException w:name="List Table 5 Dark Accent 4" w:uiPriority="50"/>
-    <w:lsdException w:name="List Table 6 Colorful Accent 4" w:uiPriority="51"/>
-    <w:lsdException w:name="List Table 7 Colorful Accent 4" w:uiPriority="52"/>
-    <w:lsdException w:name="List Table 1 Light Accent 5" w:uiPriority="46"/>
-    <w:lsdException w:name="List Table 2 Accent 5" w:uiPriority="47"/>
-    <w:lsdException w:name="List Table 3 Accent 5" w:uiPriority="48"/>
-    <w:lsdException w:name="List Table 4 Accent 5" w:uiPriority="49"/>
-    <w:lsdException w:name="List Table 5 Dark Accent 5" w:uiPriority="50"/>
-    <w:lsdException w:name="List Table 6 Colorful Accent 5" w:uiPriority="51"/>
-    <w:lsdException w:name="List Table 7 Colorful Accent 5" w:uiPriority="52"/>
-    <w:lsdException w:name="List Table 1 Light Accent 6" w:uiPriority="46"/>
-    <w:lsdException w:name="List Table 2 Accent 6" w:uiPriority="47"/>
-    <w:lsdException w:name="List Table 3 Accent 6" w:uiPriority="48"/>
-    <w:lsdException w:name="List Table 4 Accent 6" w:uiPriority="49"/>
-    <w:lsdException w:name="List Table 5 Dark Accent 6" w:uiPriority="50"/>
-    <w:lsdException w:name="List Table 6 Colorful Accent 6" w:uiPriority="51"/>
-    <w:lsdException w:name="List Table 7 Colorful Accent 6" w:uiPriority="52"/>
-    <w:lsdException w:name="Mention" w:semiHidden="1" w:unhideWhenUsed="1"/>
-    <w:lsdException w:name="Smart Hyperlink" w:semiHidden="1" w:unhideWhenUsed="1"/>
-    <w:lsdException w:name="Hashtag" w:semiHidden="1" w:unhideWhenUsed="1"/>
-    <w:lsdException w:name="Unresolved Mention" w:semiHidden="1" w:unhideWhenUsed="1"/>
-    <w:lsdException w:name="Smart Link" w:semiHidden="1" w:unhideWhenUsed="1"/>
-  </w:latentStyles>
-  <w:style w:type="paragraph" w:default="1" w:styleId="Normal">
-    <w:name w:val="Normal"/>
-    <w:qFormat/>
-  </w:style>
-  <w:style w:type="character" w:default="1" w:styleId="DefaultParagraphFont">
-    <w:name w:val="Default Paragraph Font"/>
-    <w:uiPriority w:val="1"/>
-    <w:semiHidden/>
-    <w:unhideWhenUsed/>
-  </w:style>
-  <w:style w:type="table" w:default="1" w:styleId="TableNormal">
-    <w:name w:val="Normal Table"/>
-    <w:uiPriority w:val="99"/>
-    <w:semiHidden/>
-    <w:unhideWhenUsed/>
-    <w:tblPr>
-      <w:tblInd w:w="0" w:type="dxa"/>
-      <w:tblCellMar>
-        <w:top w:w="0" w:type="dxa"/>
-        <w:left w:w="108" w:type="dxa"/>
-        <w:bottom w:w="0" w:type="dxa"/>
-        <w:right w:w="108" w:type="dxa"/>
-      </w:tblCellMar>
-    </w:tblPr>
-  </w:style>
-  <w:style w:type="numbering" w:default="1" w:styleId="NoList">
-    <w:name w:val="No List"/>
-    <w:uiPriority w:val="99"/>
-    <w:semiHidden/>
-    <w:unhideWhenUsed/>
-  </w:style>
-  <w:style w:type="character" w:styleId="PlaceholderText">
-    <w:name w:val="Placeholder Text"/>
-    <w:basedOn w:val="DefaultParagraphFont"/>
-    <w:uiPriority w:val="99"/>
-    <w:semiHidden/>
-    <w:rsid w:val="00EF1F7F"/>
-    <w:rPr>
-      <w:color w:val="666666"/>
-    </w:rPr>
-  </w:style>
-  <w:style w:type="paragraph" w:customStyle="1" w:styleId="16ACBD9A1AB844B490466E2F410D52D2">
-    <w:name w:val="16ACBD9A1AB844B490466E2F410D52D2"/>
-    <w:rsid w:val="00EF1F7F"/>
-  </w:style>
-  <w:style w:type="paragraph" w:customStyle="1" w:styleId="33A146A5AB374005A58E7E4466C690E2">
-    <w:name w:val="33A146A5AB374005A58E7E4466C690E2"/>
-    <w:rsid w:val="002845F0"/>
-  </w:style>
-  <w:style w:type="paragraph" w:customStyle="1" w:styleId="922A501329F44A74AF10AF3FA4C5D9BE">
-    <w:name w:val="922A501329F44A74AF10AF3FA4C5D9BE"/>
-    <w:rsid w:val="002845F0"/>
-  </w:style>
-  <w:style w:type="paragraph" w:customStyle="1" w:styleId="25179F55EF58438DAC0D57F21314BF32">
-    <w:name w:val="25179F55EF58438DAC0D57F21314BF32"/>
-    <w:rsid w:val="002845F0"/>
-  </w:style>
-  <w:style w:type="paragraph" w:customStyle="1" w:styleId="39F969C4F07B45819B0078E821D99BBF">
-    <w:name w:val="39F969C4F07B45819B0078E821D99BBF"/>
-    <w:rsid w:val="002845F0"/>
-  </w:style>
-  <w:style w:type="paragraph" w:customStyle="1" w:styleId="1C328172A72342069473A578AAC3B661">
-    <w:name w:val="1C328172A72342069473A578AAC3B661"/>
-    <w:rsid w:val="006A5A84"/>
-  </w:style>
-  <w:style w:type="paragraph" w:customStyle="1" w:styleId="6091E1570C274993A0857CDC6E0C5A8A">
-    <w:name w:val="6091E1570C274993A0857CDC6E0C5A8A"/>
-    <w:rsid w:val="006A5A84"/>
-  </w:style>
-</w:styles>
-</file>
-
-<file path=word/glossary/webSettings.xml><?xml version="1.0" encoding="utf-8"?>
-<w:webSettings xmlns:mc="http://schemas.openxmlformats.org/markup-compatibility/2006" xmlns:r="http://schemas.openxmlformats.org/officeDocument/2006/relationships" xmlns:w="http://schemas.openxmlformats.org/wordprocessingml/2006/main" xmlns:w14="http://schemas.microsoft.com/office/word/2010/wordml" xmlns:w15="http://schemas.microsoft.com/office/word/2012/wordml" xmlns:w16cex="http://schemas.microsoft.com/office/word/2018/wordml/cex" xmlns:w16cid="http://schemas.microsoft.com/office/word/2016/wordml/cid" xmlns:w16="http://schemas.microsoft.com/office/word/2018/wordml" xmlns:w16sdtdh="http://schemas.microsoft.com/office/word/2020/wordml/sdtdatahash" xmlns:w16se="http://schemas.microsoft.com/office/word/2015/wordml/symex" mc:Ignorable="w14 w15 w16se w16cid w16 w16cex w16sdtdh">
-  <w:optimizeForBrowser/>
-  <w:allowPNG/>
-</w:webSettings>
 </file>
 
 <file path=word/theme/theme1.xml><?xml version="1.0" encoding="utf-8"?>

</xml_diff>